<commit_message>
modified english, add chaining.js
modified english, add chaining.js
</commit_message>
<xml_diff>
--- a/English/reading_texts/MDN_JS.docx
+++ b/English/reading_texts/MDN_JS.docx
@@ -673,95 +673,7 @@
                 <w:szCs w:val="24"/>
                 <w:lang w:eastAsia="ru-RU"/>
               </w:rPr>
-              <w:t xml:space="preserve">Если вы используете конструктор </w:t>
-            </w:r>
-            <w:proofErr w:type="spellStart"/>
-            <w:r>
-              <w:rPr>
-                <w:rFonts w:ascii="Arial Narrow" w:eastAsia="Times New Roman" w:hAnsi="Arial Narrow" w:cs="Courier New"/>
-                <w:color w:val="202124"/>
-                <w:sz w:val="24"/>
-                <w:szCs w:val="24"/>
-                <w:lang w:eastAsia="ru-RU"/>
-              </w:rPr>
-              <w:t>RegExp</w:t>
-            </w:r>
-            <w:proofErr w:type="spellEnd"/>
-            <w:r>
-              <w:rPr>
-                <w:rFonts w:ascii="Arial Narrow" w:eastAsia="Times New Roman" w:hAnsi="Arial Narrow" w:cs="Courier New"/>
-                <w:color w:val="202124"/>
-                <w:sz w:val="24"/>
-                <w:szCs w:val="24"/>
-                <w:lang w:eastAsia="ru-RU"/>
-              </w:rPr>
-              <w:t xml:space="preserve"> со строковым литералом, помните, что обратная косая черта является </w:t>
-            </w:r>
-            <w:proofErr w:type="spellStart"/>
-            <w:r>
-              <w:rPr>
-                <w:rFonts w:ascii="Arial Narrow" w:eastAsia="Times New Roman" w:hAnsi="Arial Narrow" w:cs="Courier New"/>
-                <w:color w:val="202124"/>
-                <w:sz w:val="24"/>
-                <w:szCs w:val="24"/>
-                <w:lang w:eastAsia="ru-RU"/>
-              </w:rPr>
-              <w:t>escape</w:t>
-            </w:r>
-            <w:proofErr w:type="spellEnd"/>
-            <w:r>
-              <w:rPr>
-                <w:rFonts w:ascii="Arial Narrow" w:eastAsia="Times New Roman" w:hAnsi="Arial Narrow" w:cs="Courier New"/>
-                <w:color w:val="202124"/>
-                <w:sz w:val="24"/>
-                <w:szCs w:val="24"/>
-                <w:lang w:eastAsia="ru-RU"/>
-              </w:rPr>
-              <w:t xml:space="preserve">-символом в строковых литералах, поэтому, чтобы использовать его в регулярном выражении, вам нужно экранировать его на уровне строкового литерала. / a \ * b / и </w:t>
-            </w:r>
-            <w:proofErr w:type="spellStart"/>
-            <w:r>
-              <w:rPr>
-                <w:rFonts w:ascii="Arial Narrow" w:eastAsia="Times New Roman" w:hAnsi="Arial Narrow" w:cs="Courier New"/>
-                <w:color w:val="202124"/>
-                <w:sz w:val="24"/>
-                <w:szCs w:val="24"/>
-                <w:lang w:eastAsia="ru-RU"/>
-              </w:rPr>
-              <w:t>new</w:t>
-            </w:r>
-            <w:proofErr w:type="spellEnd"/>
-            <w:r>
-              <w:rPr>
-                <w:rFonts w:ascii="Arial Narrow" w:eastAsia="Times New Roman" w:hAnsi="Arial Narrow" w:cs="Courier New"/>
-                <w:color w:val="202124"/>
-                <w:sz w:val="24"/>
-                <w:szCs w:val="24"/>
-                <w:lang w:eastAsia="ru-RU"/>
-              </w:rPr>
-              <w:t xml:space="preserve"> </w:t>
-            </w:r>
-            <w:proofErr w:type="spellStart"/>
-            <w:r>
-              <w:rPr>
-                <w:rFonts w:ascii="Arial Narrow" w:eastAsia="Times New Roman" w:hAnsi="Arial Narrow" w:cs="Courier New"/>
-                <w:color w:val="202124"/>
-                <w:sz w:val="24"/>
-                <w:szCs w:val="24"/>
-                <w:lang w:eastAsia="ru-RU"/>
-              </w:rPr>
-              <w:t>RegExp</w:t>
-            </w:r>
-            <w:proofErr w:type="spellEnd"/>
-            <w:r>
-              <w:rPr>
-                <w:rFonts w:ascii="Arial Narrow" w:eastAsia="Times New Roman" w:hAnsi="Arial Narrow" w:cs="Courier New"/>
-                <w:color w:val="202124"/>
-                <w:sz w:val="24"/>
-                <w:szCs w:val="24"/>
-                <w:lang w:eastAsia="ru-RU"/>
-              </w:rPr>
-              <w:t xml:space="preserve"> («a \\ * b») создают одно и то же выражение, которое ищет «a», за которым следует буквальный «*», за которым следует «b»</w:t>
+              <w:t>Он обычно используется, когда вы хотите добавить новый элемент в локальное хранилище данных или отобразить все сохраненные элементы плюс новое добавление. Очень простой вариант такого действия может выглядеть так:</w:t>
             </w:r>
           </w:p>
         </w:tc>
@@ -910,8 +822,43 @@
             <w:tcW w:w="5357" w:type="dxa"/>
           </w:tcPr>
           <w:p>
-            <w:r>
-              <w:t>В приведенном выше примере повторно запустить пример сколько угодно раз.</w:t>
+            <w:proofErr w:type="spellStart"/>
+            <w:r>
+              <w:t>Рест</w:t>
+            </w:r>
+            <w:proofErr w:type="spellEnd"/>
+            <w:r>
+              <w:t>-</w:t>
+            </w:r>
+            <w:r>
+              <w:t xml:space="preserve">синтаксис </w:t>
+            </w:r>
+            <w:r>
+              <w:t xml:space="preserve">выглядит точно так же, как синтаксис распространения. В каком-то смысле синтаксис </w:t>
+            </w:r>
+            <w:proofErr w:type="spellStart"/>
+            <w:r>
+              <w:t>rest</w:t>
+            </w:r>
+            <w:proofErr w:type="spellEnd"/>
+            <w:r>
+              <w:t xml:space="preserve"> противоположен синтаксису распространения. Синтаксис </w:t>
+            </w:r>
+            <w:proofErr w:type="spellStart"/>
+            <w:r>
+              <w:t>Spread</w:t>
+            </w:r>
+            <w:proofErr w:type="spellEnd"/>
+            <w:r>
+              <w:t xml:space="preserve"> «расширяет» массив на его элементы, в то время как синтаксис </w:t>
+            </w:r>
+            <w:proofErr w:type="spellStart"/>
+            <w:r>
+              <w:t>rest</w:t>
+            </w:r>
+            <w:proofErr w:type="spellEnd"/>
+            <w:r>
+              <w:t xml:space="preserve"> собирает несколько элементов и «уплотняет» их в один элемент. См. Остальные параметры.</w:t>
             </w:r>
           </w:p>
         </w:tc>
@@ -1143,7 +1090,7 @@
                 <w:shd w:val="clear" w:color="auto" w:fill="FFFFFF"/>
                 <w:lang w:val="en-US"/>
               </w:rPr>
-              <w:t xml:space="preserve">Similarly, if you're writing a regular expression literal and need to match a slash ("/"), you need to escape that (otherwise, it terminates the pattern). For </w:t>
+              <w:t xml:space="preserve">Similarly, if you're writing a regular expression literal and need to match a slash ("/"), you need to escape that (otherwise, it terminates the pattern). For instance, to search for the string "/example/" followed by one or more alphabetic characters, you'd </w:t>
             </w:r>
             <w:r>
               <w:rPr>
@@ -1154,7 +1101,7 @@
                 <w:lang w:val="en-US"/>
               </w:rPr>
               <w:lastRenderedPageBreak/>
-              <w:t>instance, to search for the string "/example/" followed by one or more alphabetic characters, you'd use </w:t>
+              <w:t>use </w:t>
             </w:r>
             <w:r>
               <w:rPr>
@@ -1203,20 +1150,20 @@
           <w:p>
             <w:r>
               <w:lastRenderedPageBreak/>
-              <w:t xml:space="preserve">Точно так же, если вы пишете литерал регулярного выражения и вам нужно сопоставить косую черту ("/"), вам нужно убрать его (в противном случае он </w:t>
+              <w:t xml:space="preserve">Точно так же, если вы пишете литерал регулярного выражения и вам нужно сопоставить косую черту ("/"), вам нужно убрать его (в противном случае он завершает шаблон). Например, для поиска строки «/ </w:t>
+            </w:r>
+            <w:r>
+              <w:rPr>
+                <w:lang w:val="en-US"/>
+              </w:rPr>
+              <w:t>example</w:t>
+            </w:r>
+            <w:r>
+              <w:t xml:space="preserve"> /», за которой следует один или несколько </w:t>
             </w:r>
             <w:r>
               <w:lastRenderedPageBreak/>
-              <w:t xml:space="preserve">завершает шаблон). Например, для поиска строки «/ </w:t>
-            </w:r>
-            <w:r>
-              <w:rPr>
-                <w:lang w:val="en-US"/>
-              </w:rPr>
-              <w:t>example</w:t>
-            </w:r>
-            <w:r>
-              <w:t xml:space="preserve"> /», за которой следует один или несколько буквенных символов, вы должны использовать / \ / </w:t>
+              <w:t xml:space="preserve">буквенных символов, вы должны использовать / \ / </w:t>
             </w:r>
             <w:r>
               <w:rPr>
@@ -1341,8 +1288,6 @@
             <w:r>
               <w:t>]: \\ / - первая обратная косая черта экранирует следующую после нее, поэтому выражение ищет одну буквальная обратная косая черта.</w:t>
             </w:r>
-            <w:bookmarkStart w:id="0" w:name="_GoBack"/>
-            <w:bookmarkEnd w:id="0"/>
           </w:p>
         </w:tc>
       </w:tr>
@@ -1571,6 +1516,1678 @@
               <w:t>».</w:t>
             </w:r>
           </w:p>
+        </w:tc>
+      </w:tr>
+      <w:tr>
+        <w:tc>
+          <w:tcPr>
+            <w:tcW w:w="5406" w:type="dxa"/>
+          </w:tcPr>
+          <w:p>
+            <w:r>
+              <w:rPr>
+                <w:rFonts w:ascii="Arial" w:hAnsi="Arial" w:cs="Arial"/>
+                <w:color w:val="1B1B1B"/>
+                <w:spacing w:val="-1"/>
+                <w:shd w:val="clear" w:color="auto" w:fill="FFFFFF"/>
+              </w:rPr>
+              <w:t xml:space="preserve">Если вы хотите узнать, найден ли шаблон в строке, используйте методы </w:t>
+            </w:r>
+            <w:r>
+              <w:rPr>
+                <w:rFonts w:ascii="Arial" w:hAnsi="Arial" w:cs="Arial"/>
+                <w:color w:val="1B1B1B"/>
+                <w:spacing w:val="-1"/>
+                <w:shd w:val="clear" w:color="auto" w:fill="FFFFFF"/>
+                <w:lang w:val="en-US"/>
+              </w:rPr>
+              <w:t>test</w:t>
+            </w:r>
+            <w:r>
+              <w:rPr>
+                <w:rFonts w:ascii="Arial" w:hAnsi="Arial" w:cs="Arial"/>
+                <w:color w:val="1B1B1B"/>
+                <w:spacing w:val="-1"/>
+                <w:shd w:val="clear" w:color="auto" w:fill="FFFFFF"/>
+              </w:rPr>
+              <w:t xml:space="preserve"> () или </w:t>
+            </w:r>
+            <w:r>
+              <w:rPr>
+                <w:rFonts w:ascii="Arial" w:hAnsi="Arial" w:cs="Arial"/>
+                <w:color w:val="1B1B1B"/>
+                <w:spacing w:val="-1"/>
+                <w:shd w:val="clear" w:color="auto" w:fill="FFFFFF"/>
+                <w:lang w:val="en-US"/>
+              </w:rPr>
+              <w:t>search</w:t>
+            </w:r>
+            <w:r>
+              <w:rPr>
+                <w:rFonts w:ascii="Arial" w:hAnsi="Arial" w:cs="Arial"/>
+                <w:color w:val="1B1B1B"/>
+                <w:spacing w:val="-1"/>
+                <w:shd w:val="clear" w:color="auto" w:fill="FFFFFF"/>
+              </w:rPr>
+              <w:t xml:space="preserve"> (); для получения дополнительной информации (но более медленного выполнения) используйте методы </w:t>
+            </w:r>
+            <w:r>
+              <w:rPr>
+                <w:rFonts w:ascii="Arial" w:hAnsi="Arial" w:cs="Arial"/>
+                <w:color w:val="1B1B1B"/>
+                <w:spacing w:val="-1"/>
+                <w:shd w:val="clear" w:color="auto" w:fill="FFFFFF"/>
+                <w:lang w:val="en-US"/>
+              </w:rPr>
+              <w:t>exec</w:t>
+            </w:r>
+            <w:r>
+              <w:rPr>
+                <w:rFonts w:ascii="Arial" w:hAnsi="Arial" w:cs="Arial"/>
+                <w:color w:val="1B1B1B"/>
+                <w:spacing w:val="-1"/>
+                <w:shd w:val="clear" w:color="auto" w:fill="FFFFFF"/>
+              </w:rPr>
+              <w:t xml:space="preserve"> () или </w:t>
+            </w:r>
+            <w:r>
+              <w:rPr>
+                <w:rFonts w:ascii="Arial" w:hAnsi="Arial" w:cs="Arial"/>
+                <w:color w:val="1B1B1B"/>
+                <w:spacing w:val="-1"/>
+                <w:shd w:val="clear" w:color="auto" w:fill="FFFFFF"/>
+                <w:lang w:val="en-US"/>
+              </w:rPr>
+              <w:t>match</w:t>
+            </w:r>
+            <w:r>
+              <w:rPr>
+                <w:rFonts w:ascii="Arial" w:hAnsi="Arial" w:cs="Arial"/>
+                <w:color w:val="1B1B1B"/>
+                <w:spacing w:val="-1"/>
+                <w:shd w:val="clear" w:color="auto" w:fill="FFFFFF"/>
+              </w:rPr>
+              <w:t xml:space="preserve"> (). Если вы используете </w:t>
+            </w:r>
+            <w:r>
+              <w:rPr>
+                <w:rFonts w:ascii="Arial" w:hAnsi="Arial" w:cs="Arial"/>
+                <w:color w:val="1B1B1B"/>
+                <w:spacing w:val="-1"/>
+                <w:shd w:val="clear" w:color="auto" w:fill="FFFFFF"/>
+                <w:lang w:val="en-US"/>
+              </w:rPr>
+              <w:t>exec</w:t>
+            </w:r>
+            <w:r>
+              <w:rPr>
+                <w:rFonts w:ascii="Arial" w:hAnsi="Arial" w:cs="Arial"/>
+                <w:color w:val="1B1B1B"/>
+                <w:spacing w:val="-1"/>
+                <w:shd w:val="clear" w:color="auto" w:fill="FFFFFF"/>
+              </w:rPr>
+              <w:t xml:space="preserve"> () или </w:t>
+            </w:r>
+            <w:r>
+              <w:rPr>
+                <w:rFonts w:ascii="Arial" w:hAnsi="Arial" w:cs="Arial"/>
+                <w:color w:val="1B1B1B"/>
+                <w:spacing w:val="-1"/>
+                <w:shd w:val="clear" w:color="auto" w:fill="FFFFFF"/>
+                <w:lang w:val="en-US"/>
+              </w:rPr>
+              <w:t>match</w:t>
+            </w:r>
+            <w:r>
+              <w:rPr>
+                <w:rFonts w:ascii="Arial" w:hAnsi="Arial" w:cs="Arial"/>
+                <w:color w:val="1B1B1B"/>
+                <w:spacing w:val="-1"/>
+                <w:shd w:val="clear" w:color="auto" w:fill="FFFFFF"/>
+              </w:rPr>
+              <w:t xml:space="preserve"> () и в случае успешного совпадения, эти методы возвращают массив и обновляют свойства связанного объекта регулярного выражения, а также предопределенного объекта регулярного выражения </w:t>
+            </w:r>
+            <w:proofErr w:type="spellStart"/>
+            <w:r>
+              <w:rPr>
+                <w:rFonts w:ascii="Arial" w:hAnsi="Arial" w:cs="Arial"/>
+                <w:color w:val="1B1B1B"/>
+                <w:spacing w:val="-1"/>
+                <w:shd w:val="clear" w:color="auto" w:fill="FFFFFF"/>
+                <w:lang w:val="en-US"/>
+              </w:rPr>
+              <w:t>RegExp</w:t>
+            </w:r>
+            <w:proofErr w:type="spellEnd"/>
+            <w:r>
+              <w:rPr>
+                <w:rFonts w:ascii="Arial" w:hAnsi="Arial" w:cs="Arial"/>
+                <w:color w:val="1B1B1B"/>
+                <w:spacing w:val="-1"/>
+                <w:shd w:val="clear" w:color="auto" w:fill="FFFFFF"/>
+              </w:rPr>
+              <w:t xml:space="preserve">. Если совпадение не удается, метод </w:t>
+            </w:r>
+            <w:r>
+              <w:rPr>
+                <w:rFonts w:ascii="Arial" w:hAnsi="Arial" w:cs="Arial"/>
+                <w:color w:val="1B1B1B"/>
+                <w:spacing w:val="-1"/>
+                <w:shd w:val="clear" w:color="auto" w:fill="FFFFFF"/>
+                <w:lang w:val="en-US"/>
+              </w:rPr>
+              <w:t>exec</w:t>
+            </w:r>
+            <w:r>
+              <w:rPr>
+                <w:rFonts w:ascii="Arial" w:hAnsi="Arial" w:cs="Arial"/>
+                <w:color w:val="1B1B1B"/>
+                <w:spacing w:val="-1"/>
+                <w:shd w:val="clear" w:color="auto" w:fill="FFFFFF"/>
+              </w:rPr>
+              <w:t xml:space="preserve"> () возвращает значение </w:t>
+            </w:r>
+            <w:r>
+              <w:rPr>
+                <w:rFonts w:ascii="Arial" w:hAnsi="Arial" w:cs="Arial"/>
+                <w:color w:val="1B1B1B"/>
+                <w:spacing w:val="-1"/>
+                <w:shd w:val="clear" w:color="auto" w:fill="FFFFFF"/>
+                <w:lang w:val="en-US"/>
+              </w:rPr>
+              <w:t>null</w:t>
+            </w:r>
+            <w:r>
+              <w:rPr>
+                <w:rFonts w:ascii="Arial" w:hAnsi="Arial" w:cs="Arial"/>
+                <w:color w:val="1B1B1B"/>
+                <w:spacing w:val="-1"/>
+                <w:shd w:val="clear" w:color="auto" w:fill="FFFFFF"/>
+              </w:rPr>
+              <w:t xml:space="preserve"> (которое приводит к значению </w:t>
+            </w:r>
+            <w:r>
+              <w:rPr>
+                <w:rFonts w:ascii="Arial" w:hAnsi="Arial" w:cs="Arial"/>
+                <w:color w:val="1B1B1B"/>
+                <w:spacing w:val="-1"/>
+                <w:shd w:val="clear" w:color="auto" w:fill="FFFFFF"/>
+                <w:lang w:val="en-US"/>
+              </w:rPr>
+              <w:t>false</w:t>
+            </w:r>
+            <w:r>
+              <w:rPr>
+                <w:rFonts w:ascii="Arial" w:hAnsi="Arial" w:cs="Arial"/>
+                <w:color w:val="1B1B1B"/>
+                <w:spacing w:val="-1"/>
+                <w:shd w:val="clear" w:color="auto" w:fill="FFFFFF"/>
+              </w:rPr>
+              <w:t>).</w:t>
+            </w:r>
+          </w:p>
+        </w:tc>
+        <w:tc>
+          <w:tcPr>
+            <w:tcW w:w="5357" w:type="dxa"/>
+          </w:tcPr>
+          <w:p>
+            <w:pPr>
+              <w:rPr>
+                <w:lang w:val="en-US"/>
+              </w:rPr>
+            </w:pPr>
+            <w:r>
+              <w:rPr>
+                <w:rFonts w:ascii="Arial" w:hAnsi="Arial" w:cs="Arial"/>
+                <w:color w:val="1B1B1B"/>
+                <w:spacing w:val="-1"/>
+                <w:shd w:val="clear" w:color="auto" w:fill="FFFFFF"/>
+                <w:lang w:val="en-US"/>
+              </w:rPr>
+              <w:t>When you want to know whether a pattern is found in a string, use the </w:t>
+            </w:r>
+            <w:proofErr w:type="gramStart"/>
+            <w:r>
+              <w:rPr>
+                <w:rStyle w:val="HTML"/>
+                <w:rFonts w:ascii="Consolas" w:eastAsiaTheme="minorHAnsi" w:hAnsi="Consolas" w:cs="Consolas"/>
+                <w:color w:val="1B1B1B"/>
+                <w:spacing w:val="-1"/>
+                <w:sz w:val="24"/>
+                <w:szCs w:val="24"/>
+                <w:shd w:val="clear" w:color="auto" w:fill="F4F4F4"/>
+                <w:lang w:val="en-US"/>
+              </w:rPr>
+              <w:t>test(</w:t>
+            </w:r>
+            <w:proofErr w:type="gramEnd"/>
+            <w:r>
+              <w:rPr>
+                <w:rStyle w:val="HTML"/>
+                <w:rFonts w:ascii="Consolas" w:eastAsiaTheme="minorHAnsi" w:hAnsi="Consolas" w:cs="Consolas"/>
+                <w:color w:val="1B1B1B"/>
+                <w:spacing w:val="-1"/>
+                <w:sz w:val="24"/>
+                <w:szCs w:val="24"/>
+                <w:shd w:val="clear" w:color="auto" w:fill="F4F4F4"/>
+                <w:lang w:val="en-US"/>
+              </w:rPr>
+              <w:t>)</w:t>
+            </w:r>
+            <w:r>
+              <w:rPr>
+                <w:rFonts w:ascii="Arial" w:hAnsi="Arial" w:cs="Arial"/>
+                <w:color w:val="1B1B1B"/>
+                <w:spacing w:val="-1"/>
+                <w:shd w:val="clear" w:color="auto" w:fill="FFFFFF"/>
+                <w:lang w:val="en-US"/>
+              </w:rPr>
+              <w:t> or </w:t>
+            </w:r>
+            <w:r>
+              <w:rPr>
+                <w:rStyle w:val="HTML"/>
+                <w:rFonts w:ascii="Consolas" w:eastAsiaTheme="minorHAnsi" w:hAnsi="Consolas" w:cs="Consolas"/>
+                <w:color w:val="1B1B1B"/>
+                <w:spacing w:val="-1"/>
+                <w:sz w:val="24"/>
+                <w:szCs w:val="24"/>
+                <w:shd w:val="clear" w:color="auto" w:fill="F4F4F4"/>
+                <w:lang w:val="en-US"/>
+              </w:rPr>
+              <w:t>search()</w:t>
+            </w:r>
+            <w:r>
+              <w:rPr>
+                <w:rFonts w:ascii="Arial" w:hAnsi="Arial" w:cs="Arial"/>
+                <w:color w:val="1B1B1B"/>
+                <w:spacing w:val="-1"/>
+                <w:shd w:val="clear" w:color="auto" w:fill="FFFFFF"/>
+                <w:lang w:val="en-US"/>
+              </w:rPr>
+              <w:t> methods; for more information (but slower execution) use the </w:t>
+            </w:r>
+            <w:r>
+              <w:rPr>
+                <w:rStyle w:val="HTML"/>
+                <w:rFonts w:ascii="Consolas" w:eastAsiaTheme="minorHAnsi" w:hAnsi="Consolas" w:cs="Consolas"/>
+                <w:color w:val="1B1B1B"/>
+                <w:spacing w:val="-1"/>
+                <w:sz w:val="24"/>
+                <w:szCs w:val="24"/>
+                <w:shd w:val="clear" w:color="auto" w:fill="F4F4F4"/>
+                <w:lang w:val="en-US"/>
+              </w:rPr>
+              <w:t>exec()</w:t>
+            </w:r>
+            <w:r>
+              <w:rPr>
+                <w:rFonts w:ascii="Arial" w:hAnsi="Arial" w:cs="Arial"/>
+                <w:color w:val="1B1B1B"/>
+                <w:spacing w:val="-1"/>
+                <w:shd w:val="clear" w:color="auto" w:fill="FFFFFF"/>
+                <w:lang w:val="en-US"/>
+              </w:rPr>
+              <w:t> or </w:t>
+            </w:r>
+            <w:r>
+              <w:rPr>
+                <w:rStyle w:val="HTML"/>
+                <w:rFonts w:ascii="Consolas" w:eastAsiaTheme="minorHAnsi" w:hAnsi="Consolas" w:cs="Consolas"/>
+                <w:color w:val="1B1B1B"/>
+                <w:spacing w:val="-1"/>
+                <w:sz w:val="24"/>
+                <w:szCs w:val="24"/>
+                <w:shd w:val="clear" w:color="auto" w:fill="F4F4F4"/>
+                <w:lang w:val="en-US"/>
+              </w:rPr>
+              <w:t>match()</w:t>
+            </w:r>
+            <w:r>
+              <w:rPr>
+                <w:rFonts w:ascii="Arial" w:hAnsi="Arial" w:cs="Arial"/>
+                <w:color w:val="1B1B1B"/>
+                <w:spacing w:val="-1"/>
+                <w:shd w:val="clear" w:color="auto" w:fill="FFFFFF"/>
+                <w:lang w:val="en-US"/>
+              </w:rPr>
+              <w:t> methods. If you use </w:t>
+            </w:r>
+            <w:proofErr w:type="gramStart"/>
+            <w:r>
+              <w:rPr>
+                <w:rStyle w:val="HTML"/>
+                <w:rFonts w:ascii="Consolas" w:eastAsiaTheme="minorHAnsi" w:hAnsi="Consolas" w:cs="Consolas"/>
+                <w:color w:val="1B1B1B"/>
+                <w:spacing w:val="-1"/>
+                <w:sz w:val="24"/>
+                <w:szCs w:val="24"/>
+                <w:shd w:val="clear" w:color="auto" w:fill="F4F4F4"/>
+                <w:lang w:val="en-US"/>
+              </w:rPr>
+              <w:t>exec(</w:t>
+            </w:r>
+            <w:proofErr w:type="gramEnd"/>
+            <w:r>
+              <w:rPr>
+                <w:rStyle w:val="HTML"/>
+                <w:rFonts w:ascii="Consolas" w:eastAsiaTheme="minorHAnsi" w:hAnsi="Consolas" w:cs="Consolas"/>
+                <w:color w:val="1B1B1B"/>
+                <w:spacing w:val="-1"/>
+                <w:sz w:val="24"/>
+                <w:szCs w:val="24"/>
+                <w:shd w:val="clear" w:color="auto" w:fill="F4F4F4"/>
+                <w:lang w:val="en-US"/>
+              </w:rPr>
+              <w:t>)</w:t>
+            </w:r>
+            <w:r>
+              <w:rPr>
+                <w:rFonts w:ascii="Arial" w:hAnsi="Arial" w:cs="Arial"/>
+                <w:color w:val="1B1B1B"/>
+                <w:spacing w:val="-1"/>
+                <w:shd w:val="clear" w:color="auto" w:fill="FFFFFF"/>
+                <w:lang w:val="en-US"/>
+              </w:rPr>
+              <w:t> or </w:t>
+            </w:r>
+            <w:r>
+              <w:rPr>
+                <w:rStyle w:val="HTML"/>
+                <w:rFonts w:ascii="Consolas" w:eastAsiaTheme="minorHAnsi" w:hAnsi="Consolas" w:cs="Consolas"/>
+                <w:color w:val="1B1B1B"/>
+                <w:spacing w:val="-1"/>
+                <w:sz w:val="24"/>
+                <w:szCs w:val="24"/>
+                <w:shd w:val="clear" w:color="auto" w:fill="F4F4F4"/>
+                <w:lang w:val="en-US"/>
+              </w:rPr>
+              <w:t>match()</w:t>
+            </w:r>
+            <w:r>
+              <w:rPr>
+                <w:rFonts w:ascii="Arial" w:hAnsi="Arial" w:cs="Arial"/>
+                <w:color w:val="1B1B1B"/>
+                <w:spacing w:val="-1"/>
+                <w:shd w:val="clear" w:color="auto" w:fill="FFFFFF"/>
+                <w:lang w:val="en-US"/>
+              </w:rPr>
+              <w:t> and if the match succeeds, these methods return an array and update properties of the associated regular expression object and also of the predefined regular expression object, </w:t>
+            </w:r>
+            <w:proofErr w:type="spellStart"/>
+            <w:r>
+              <w:rPr>
+                <w:rStyle w:val="HTML"/>
+                <w:rFonts w:ascii="Consolas" w:eastAsiaTheme="minorHAnsi" w:hAnsi="Consolas" w:cs="Consolas"/>
+                <w:color w:val="1B1B1B"/>
+                <w:spacing w:val="-1"/>
+                <w:sz w:val="24"/>
+                <w:szCs w:val="24"/>
+                <w:shd w:val="clear" w:color="auto" w:fill="F4F4F4"/>
+                <w:lang w:val="en-US"/>
+              </w:rPr>
+              <w:t>RegExp</w:t>
+            </w:r>
+            <w:proofErr w:type="spellEnd"/>
+            <w:r>
+              <w:rPr>
+                <w:rFonts w:ascii="Arial" w:hAnsi="Arial" w:cs="Arial"/>
+                <w:color w:val="1B1B1B"/>
+                <w:spacing w:val="-1"/>
+                <w:shd w:val="clear" w:color="auto" w:fill="FFFFFF"/>
+                <w:lang w:val="en-US"/>
+              </w:rPr>
+              <w:t>. If the match fails, the </w:t>
+            </w:r>
+            <w:r>
+              <w:rPr>
+                <w:rStyle w:val="HTML"/>
+                <w:rFonts w:ascii="Consolas" w:eastAsiaTheme="minorHAnsi" w:hAnsi="Consolas" w:cs="Consolas"/>
+                <w:color w:val="1B1B1B"/>
+                <w:spacing w:val="-1"/>
+                <w:sz w:val="24"/>
+                <w:szCs w:val="24"/>
+                <w:shd w:val="clear" w:color="auto" w:fill="F4F4F4"/>
+                <w:lang w:val="en-US"/>
+              </w:rPr>
+              <w:t>exec()</w:t>
+            </w:r>
+            <w:r>
+              <w:rPr>
+                <w:rFonts w:ascii="Arial" w:hAnsi="Arial" w:cs="Arial"/>
+                <w:color w:val="1B1B1B"/>
+                <w:spacing w:val="-1"/>
+                <w:shd w:val="clear" w:color="auto" w:fill="FFFFFF"/>
+                <w:lang w:val="en-US"/>
+              </w:rPr>
+              <w:t> method returns </w:t>
+            </w:r>
+            <w:r>
+              <w:rPr>
+                <w:rStyle w:val="HTML"/>
+                <w:rFonts w:ascii="Consolas" w:eastAsiaTheme="minorHAnsi" w:hAnsi="Consolas" w:cs="Consolas"/>
+                <w:color w:val="1B1B1B"/>
+                <w:spacing w:val="-1"/>
+                <w:sz w:val="24"/>
+                <w:szCs w:val="24"/>
+                <w:shd w:val="clear" w:color="auto" w:fill="F4F4F4"/>
+                <w:lang w:val="en-US"/>
+              </w:rPr>
+              <w:t>null</w:t>
+            </w:r>
+            <w:r>
+              <w:rPr>
+                <w:rFonts w:ascii="Arial" w:hAnsi="Arial" w:cs="Arial"/>
+                <w:color w:val="1B1B1B"/>
+                <w:spacing w:val="-1"/>
+                <w:shd w:val="clear" w:color="auto" w:fill="FFFFFF"/>
+                <w:lang w:val="en-US"/>
+              </w:rPr>
+              <w:t> (which coerces to </w:t>
+            </w:r>
+            <w:r>
+              <w:rPr>
+                <w:rStyle w:val="HTML"/>
+                <w:rFonts w:ascii="Consolas" w:eastAsiaTheme="minorHAnsi" w:hAnsi="Consolas" w:cs="Consolas"/>
+                <w:color w:val="1B1B1B"/>
+                <w:spacing w:val="-1"/>
+                <w:sz w:val="24"/>
+                <w:szCs w:val="24"/>
+                <w:shd w:val="clear" w:color="auto" w:fill="F4F4F4"/>
+                <w:lang w:val="en-US"/>
+              </w:rPr>
+              <w:t>false</w:t>
+            </w:r>
+            <w:r>
+              <w:rPr>
+                <w:rFonts w:ascii="Arial" w:hAnsi="Arial" w:cs="Arial"/>
+                <w:color w:val="1B1B1B"/>
+                <w:spacing w:val="-1"/>
+                <w:shd w:val="clear" w:color="auto" w:fill="FFFFFF"/>
+                <w:lang w:val="en-US"/>
+              </w:rPr>
+              <w:t>).</w:t>
+            </w:r>
+          </w:p>
+        </w:tc>
+      </w:tr>
+      <w:tr>
+        <w:tc>
+          <w:tcPr>
+            <w:tcW w:w="5406" w:type="dxa"/>
+          </w:tcPr>
+          <w:p>
+            <w:pPr>
+              <w:rPr>
+                <w:lang w:val="en-US"/>
+              </w:rPr>
+            </w:pPr>
+            <w:r>
+              <w:rPr>
+                <w:rFonts w:ascii="Arial" w:hAnsi="Arial" w:cs="Arial"/>
+                <w:color w:val="1B1B1B"/>
+                <w:spacing w:val="-1"/>
+                <w:shd w:val="clear" w:color="auto" w:fill="FFFFFF"/>
+                <w:lang w:val="en-US"/>
+              </w:rPr>
+              <w:t>A </w:t>
+            </w:r>
+            <w:hyperlink r:id="rId5" w:history="1">
+              <w:r>
+                <w:rPr>
+                  <w:rStyle w:val="HTML"/>
+                  <w:rFonts w:ascii="Consolas" w:eastAsiaTheme="minorHAnsi" w:hAnsi="Consolas" w:cs="Consolas"/>
+                  <w:color w:val="005282"/>
+                  <w:spacing w:val="-1"/>
+                  <w:shd w:val="clear" w:color="auto" w:fill="F4F4F4"/>
+                  <w:lang w:val="en-US"/>
+                </w:rPr>
+                <w:t>Promise</w:t>
+              </w:r>
+            </w:hyperlink>
+            <w:r>
+              <w:rPr>
+                <w:rFonts w:ascii="Arial" w:hAnsi="Arial" w:cs="Arial"/>
+                <w:color w:val="1B1B1B"/>
+                <w:spacing w:val="-1"/>
+                <w:shd w:val="clear" w:color="auto" w:fill="FFFFFF"/>
+                <w:lang w:val="en-US"/>
+              </w:rPr>
+              <w:t> is an object representing the eventual completion or failure of an asynchronous operation. Since most people are consumers of already-created promises, this guide will explain consumption of returned promises before explaining how to create them.</w:t>
+            </w:r>
+          </w:p>
+        </w:tc>
+        <w:tc>
+          <w:tcPr>
+            <w:tcW w:w="5357" w:type="dxa"/>
+          </w:tcPr>
+          <w:p>
+            <w:r>
+              <w:t>Обещание - это объект, представляющий возможное завершение или сбой асинхронной операции. Поскольку большинство людей являются потребителями уже созданных обещаний, это руководство объяснит потребление возвращенных обещаний, прежде чем объяснять, как их создавать.</w:t>
+            </w:r>
+          </w:p>
+        </w:tc>
+      </w:tr>
+      <w:tr>
+        <w:tc>
+          <w:tcPr>
+            <w:tcW w:w="5406" w:type="dxa"/>
+          </w:tcPr>
+          <w:p>
+            <w:pPr>
+              <w:rPr>
+                <w:lang w:val="en-US"/>
+              </w:rPr>
+            </w:pPr>
+            <w:r>
+              <w:rPr>
+                <w:rFonts w:ascii="Arial" w:hAnsi="Arial" w:cs="Arial"/>
+                <w:color w:val="1B1B1B"/>
+                <w:spacing w:val="-1"/>
+                <w:shd w:val="clear" w:color="auto" w:fill="FFFFFF"/>
+                <w:lang w:val="en-US"/>
+              </w:rPr>
+              <w:t>Essentially, a promise is a returned object to which you attach callbacks, instead of passing callbacks into a function.</w:t>
+            </w:r>
+          </w:p>
+        </w:tc>
+        <w:tc>
+          <w:tcPr>
+            <w:tcW w:w="5357" w:type="dxa"/>
+          </w:tcPr>
+          <w:p>
+            <w:r>
+              <w:t>По сути, обещание - это возвращаемый объект, к которому вы прикрепляете обратные вызовы, вместо того, чтобы передавать обратные вызовы в функцию.</w:t>
+            </w:r>
+          </w:p>
+        </w:tc>
+      </w:tr>
+      <w:tr>
+        <w:tc>
+          <w:tcPr>
+            <w:tcW w:w="5406" w:type="dxa"/>
+          </w:tcPr>
+          <w:p>
+            <w:pPr>
+              <w:rPr>
+                <w:lang w:val="en-US"/>
+              </w:rPr>
+            </w:pPr>
+            <w:r>
+              <w:rPr>
+                <w:rFonts w:ascii="Arial" w:hAnsi="Arial" w:cs="Arial"/>
+                <w:color w:val="1B1B1B"/>
+                <w:spacing w:val="-1"/>
+                <w:shd w:val="clear" w:color="auto" w:fill="FFFFFF"/>
+                <w:lang w:val="en-US"/>
+              </w:rPr>
+              <w:t>Imagine a function, </w:t>
+            </w:r>
+            <w:proofErr w:type="spellStart"/>
+            <w:r>
+              <w:rPr>
+                <w:rStyle w:val="HTML"/>
+                <w:rFonts w:ascii="Consolas" w:eastAsiaTheme="minorHAnsi" w:hAnsi="Consolas" w:cs="Consolas"/>
+                <w:color w:val="1B1B1B"/>
+                <w:spacing w:val="-1"/>
+                <w:sz w:val="24"/>
+                <w:szCs w:val="24"/>
+                <w:shd w:val="clear" w:color="auto" w:fill="F4F4F4"/>
+                <w:lang w:val="en-US"/>
+              </w:rPr>
+              <w:t>createAudioFileAsync</w:t>
+            </w:r>
+            <w:proofErr w:type="spellEnd"/>
+            <w:r>
+              <w:rPr>
+                <w:rStyle w:val="HTML"/>
+                <w:rFonts w:ascii="Consolas" w:eastAsiaTheme="minorHAnsi" w:hAnsi="Consolas" w:cs="Consolas"/>
+                <w:color w:val="1B1B1B"/>
+                <w:spacing w:val="-1"/>
+                <w:sz w:val="24"/>
+                <w:szCs w:val="24"/>
+                <w:shd w:val="clear" w:color="auto" w:fill="F4F4F4"/>
+                <w:lang w:val="en-US"/>
+              </w:rPr>
+              <w:t>()</w:t>
+            </w:r>
+            <w:r>
+              <w:rPr>
+                <w:rFonts w:ascii="Arial" w:hAnsi="Arial" w:cs="Arial"/>
+                <w:color w:val="1B1B1B"/>
+                <w:spacing w:val="-1"/>
+                <w:shd w:val="clear" w:color="auto" w:fill="FFFFFF"/>
+                <w:lang w:val="en-US"/>
+              </w:rPr>
+              <w:t>, which asynchronously generates a sound file given a configuration record and two callback functions, one called if the audio file is successfully created, and the other called if an error occurs.</w:t>
+            </w:r>
+          </w:p>
+        </w:tc>
+        <w:tc>
+          <w:tcPr>
+            <w:tcW w:w="5357" w:type="dxa"/>
+          </w:tcPr>
+          <w:p>
+            <w:r>
+              <w:t xml:space="preserve">Представьте себе функцию </w:t>
+            </w:r>
+            <w:proofErr w:type="spellStart"/>
+            <w:r>
+              <w:t>createAudioFileAsync</w:t>
+            </w:r>
+            <w:proofErr w:type="spellEnd"/>
+            <w:r>
+              <w:t xml:space="preserve"> (), которая асинхронно генерирует звуковой файл с учетом записи конфигурации и двух функций обратного вызова, одна из которых вызывается в случае успешного создания аудиофайла, а другая - в случае возникновения ошибки.</w:t>
+            </w:r>
+          </w:p>
+        </w:tc>
+      </w:tr>
+      <w:tr>
+        <w:tc>
+          <w:tcPr>
+            <w:tcW w:w="5406" w:type="dxa"/>
+          </w:tcPr>
+          <w:p>
+            <w:pPr>
+              <w:rPr>
+                <w:lang w:val="en-US"/>
+              </w:rPr>
+            </w:pPr>
+            <w:r>
+              <w:rPr>
+                <w:rFonts w:ascii="Arial" w:hAnsi="Arial" w:cs="Arial"/>
+                <w:color w:val="1B1B1B"/>
+                <w:spacing w:val="-1"/>
+                <w:shd w:val="clear" w:color="auto" w:fill="FFFFFF"/>
+                <w:lang w:val="en-US"/>
+              </w:rPr>
+              <w:t>This convention has several advantages. We will explore each one.</w:t>
+            </w:r>
+          </w:p>
+        </w:tc>
+        <w:tc>
+          <w:tcPr>
+            <w:tcW w:w="5357" w:type="dxa"/>
+          </w:tcPr>
+          <w:p>
+            <w:r>
+              <w:t>У этого соглашения есть несколько преимуществ. Мы исследуем каждую из них.</w:t>
+            </w:r>
+          </w:p>
+        </w:tc>
+      </w:tr>
+      <w:tr>
+        <w:tc>
+          <w:tcPr>
+            <w:tcW w:w="5406" w:type="dxa"/>
+          </w:tcPr>
+          <w:p>
+            <w:pPr>
+              <w:rPr>
+                <w:lang w:val="en-US"/>
+              </w:rPr>
+            </w:pPr>
+            <w:r>
+              <w:rPr>
+                <w:rFonts w:ascii="Arial" w:hAnsi="Arial" w:cs="Arial"/>
+                <w:color w:val="1B1B1B"/>
+                <w:spacing w:val="-1"/>
+                <w:shd w:val="clear" w:color="auto" w:fill="FFFFFF"/>
+                <w:lang w:val="en-US"/>
+              </w:rPr>
+              <w:t>Unlike old-fashioned </w:t>
+            </w:r>
+            <w:r>
+              <w:rPr>
+                <w:rStyle w:val="a6"/>
+                <w:rFonts w:ascii="Arial" w:hAnsi="Arial" w:cs="Arial"/>
+                <w:color w:val="1B1B1B"/>
+                <w:spacing w:val="-1"/>
+                <w:shd w:val="clear" w:color="auto" w:fill="FFFFFF"/>
+                <w:lang w:val="en-US"/>
+              </w:rPr>
+              <w:t>passed-in</w:t>
+            </w:r>
+            <w:r>
+              <w:rPr>
+                <w:rFonts w:ascii="Arial" w:hAnsi="Arial" w:cs="Arial"/>
+                <w:color w:val="1B1B1B"/>
+                <w:spacing w:val="-1"/>
+                <w:shd w:val="clear" w:color="auto" w:fill="FFFFFF"/>
+                <w:lang w:val="en-US"/>
+              </w:rPr>
+              <w:t> callbacks, a promise comes with some guarantees:</w:t>
+            </w:r>
+          </w:p>
+        </w:tc>
+        <w:tc>
+          <w:tcPr>
+            <w:tcW w:w="5357" w:type="dxa"/>
+          </w:tcPr>
+          <w:p>
+            <w:r>
+              <w:t>В отличие от устаревших переданных обратных вызовов, обещание имеет некоторые гарантии:</w:t>
+            </w:r>
+          </w:p>
+        </w:tc>
+      </w:tr>
+      <w:tr>
+        <w:tc>
+          <w:tcPr>
+            <w:tcW w:w="5406" w:type="dxa"/>
+          </w:tcPr>
+          <w:p>
+            <w:pPr>
+              <w:shd w:val="clear" w:color="auto" w:fill="FFFFFF"/>
+              <w:spacing w:after="120"/>
+              <w:rPr>
+                <w:lang w:val="en-US"/>
+              </w:rPr>
+            </w:pPr>
+            <w:r>
+              <w:rPr>
+                <w:rFonts w:ascii="Arial" w:hAnsi="Arial" w:cs="Arial"/>
+                <w:color w:val="1B1B1B"/>
+                <w:spacing w:val="-1"/>
+                <w:lang w:val="en-US"/>
+              </w:rPr>
+              <w:t>Callbacks added with </w:t>
+            </w:r>
+            <w:hyperlink r:id="rId6" w:history="1">
+              <w:r>
+                <w:rPr>
+                  <w:rStyle w:val="HTML"/>
+                  <w:rFonts w:ascii="Consolas" w:eastAsiaTheme="minorHAnsi" w:hAnsi="Consolas" w:cs="Consolas"/>
+                  <w:color w:val="005282"/>
+                  <w:spacing w:val="-1"/>
+                  <w:shd w:val="clear" w:color="auto" w:fill="F4F4F4"/>
+                  <w:lang w:val="en-US"/>
+                </w:rPr>
+                <w:t>then()</w:t>
+              </w:r>
+            </w:hyperlink>
+            <w:r>
+              <w:rPr>
+                <w:rFonts w:ascii="Arial" w:hAnsi="Arial" w:cs="Arial"/>
+                <w:color w:val="1B1B1B"/>
+                <w:spacing w:val="-1"/>
+                <w:lang w:val="en-US"/>
+              </w:rPr>
+              <w:t> will never be invoked before the </w:t>
+            </w:r>
+            <w:hyperlink r:id="rId7" w:anchor="run-to-completion" w:history="1">
+              <w:r>
+                <w:rPr>
+                  <w:rStyle w:val="a5"/>
+                  <w:rFonts w:ascii="Arial" w:hAnsi="Arial" w:cs="Arial"/>
+                  <w:color w:val="005282"/>
+                  <w:spacing w:val="-1"/>
+                  <w:lang w:val="en-US"/>
+                </w:rPr>
+                <w:t>completion of the current run</w:t>
+              </w:r>
+            </w:hyperlink>
+            <w:r>
+              <w:rPr>
+                <w:rFonts w:ascii="Arial" w:hAnsi="Arial" w:cs="Arial"/>
+                <w:color w:val="1B1B1B"/>
+                <w:spacing w:val="-1"/>
+                <w:lang w:val="en-US"/>
+              </w:rPr>
+              <w:t> of the JavaScript event loop.</w:t>
+            </w:r>
+          </w:p>
+        </w:tc>
+        <w:tc>
+          <w:tcPr>
+            <w:tcW w:w="5357" w:type="dxa"/>
+          </w:tcPr>
+          <w:p>
+            <w:r>
+              <w:t xml:space="preserve">Обратные вызовы, добавленные с помощью </w:t>
+            </w:r>
+            <w:r>
+              <w:rPr>
+                <w:lang w:val="en-US"/>
+              </w:rPr>
+              <w:t>then</w:t>
+            </w:r>
+            <w:r>
+              <w:t xml:space="preserve"> (), никогда не будут вызываться до завершения текущего запуска цикла событий </w:t>
+            </w:r>
+            <w:r>
+              <w:rPr>
+                <w:lang w:val="en-US"/>
+              </w:rPr>
+              <w:t>JavaScript</w:t>
+            </w:r>
+            <w:r>
+              <w:t>.</w:t>
+            </w:r>
+          </w:p>
+        </w:tc>
+      </w:tr>
+      <w:tr>
+        <w:tc>
+          <w:tcPr>
+            <w:tcW w:w="5406" w:type="dxa"/>
+          </w:tcPr>
+          <w:p>
+            <w:pPr>
+              <w:shd w:val="clear" w:color="auto" w:fill="FFFFFF"/>
+              <w:spacing w:after="120"/>
+              <w:rPr>
+                <w:lang w:val="en-US"/>
+              </w:rPr>
+            </w:pPr>
+            <w:r>
+              <w:rPr>
+                <w:rFonts w:ascii="Arial" w:eastAsia="Times New Roman" w:hAnsi="Arial" w:cs="Arial"/>
+                <w:color w:val="1B1B1B"/>
+                <w:spacing w:val="-1"/>
+                <w:sz w:val="24"/>
+                <w:szCs w:val="24"/>
+                <w:lang w:val="en-US" w:eastAsia="ru-RU"/>
+              </w:rPr>
+              <w:t>These callbacks will be invoked even if they were added </w:t>
+            </w:r>
+            <w:r>
+              <w:rPr>
+                <w:rFonts w:ascii="Arial" w:eastAsia="Times New Roman" w:hAnsi="Arial" w:cs="Arial"/>
+                <w:i/>
+                <w:iCs/>
+                <w:color w:val="1B1B1B"/>
+                <w:spacing w:val="-1"/>
+                <w:sz w:val="24"/>
+                <w:szCs w:val="24"/>
+                <w:lang w:val="en-US" w:eastAsia="ru-RU"/>
+              </w:rPr>
+              <w:t>after</w:t>
+            </w:r>
+            <w:r>
+              <w:rPr>
+                <w:rFonts w:ascii="Arial" w:eastAsia="Times New Roman" w:hAnsi="Arial" w:cs="Arial"/>
+                <w:color w:val="1B1B1B"/>
+                <w:spacing w:val="-1"/>
+                <w:sz w:val="24"/>
+                <w:szCs w:val="24"/>
+                <w:lang w:val="en-US" w:eastAsia="ru-RU"/>
+              </w:rPr>
+              <w:t> the success or failure of the asynchronous operation that the promise represents.</w:t>
+            </w:r>
+          </w:p>
+        </w:tc>
+        <w:tc>
+          <w:tcPr>
+            <w:tcW w:w="5357" w:type="dxa"/>
+          </w:tcPr>
+          <w:p>
+            <w:r>
+              <w:t>Эти обратные вызовы будут вызываться, даже если они были добавлены после успеха или неудачи асинхронной операции, которую представляет обещание.</w:t>
+            </w:r>
+          </w:p>
+        </w:tc>
+      </w:tr>
+      <w:tr>
+        <w:tc>
+          <w:tcPr>
+            <w:tcW w:w="5406" w:type="dxa"/>
+          </w:tcPr>
+          <w:p>
+            <w:pPr>
+              <w:shd w:val="clear" w:color="auto" w:fill="FFFFFF"/>
+              <w:spacing w:after="120"/>
+              <w:rPr>
+                <w:lang w:val="en-US"/>
+              </w:rPr>
+            </w:pPr>
+            <w:r>
+              <w:rPr>
+                <w:rFonts w:ascii="Arial" w:eastAsia="Times New Roman" w:hAnsi="Arial" w:cs="Arial"/>
+                <w:color w:val="1B1B1B"/>
+                <w:spacing w:val="-1"/>
+                <w:sz w:val="24"/>
+                <w:szCs w:val="24"/>
+                <w:lang w:val="en-US" w:eastAsia="ru-RU"/>
+              </w:rPr>
+              <w:lastRenderedPageBreak/>
+              <w:t>Multiple callbacks may be added by calling </w:t>
+            </w:r>
+            <w:hyperlink r:id="rId8" w:history="1">
+              <w:r>
+                <w:rPr>
+                  <w:rFonts w:ascii="Consolas" w:eastAsia="Times New Roman" w:hAnsi="Consolas" w:cs="Consolas"/>
+                  <w:color w:val="005282"/>
+                  <w:spacing w:val="-1"/>
+                  <w:sz w:val="20"/>
+                  <w:szCs w:val="20"/>
+                  <w:u w:val="single"/>
+                  <w:shd w:val="clear" w:color="auto" w:fill="F4F4F4"/>
+                  <w:lang w:val="en-US" w:eastAsia="ru-RU"/>
+                </w:rPr>
+                <w:t>then()</w:t>
+              </w:r>
+            </w:hyperlink>
+            <w:r>
+              <w:rPr>
+                <w:rFonts w:ascii="Arial" w:eastAsia="Times New Roman" w:hAnsi="Arial" w:cs="Arial"/>
+                <w:color w:val="1B1B1B"/>
+                <w:spacing w:val="-1"/>
+                <w:sz w:val="24"/>
+                <w:szCs w:val="24"/>
+                <w:lang w:val="en-US" w:eastAsia="ru-RU"/>
+              </w:rPr>
+              <w:t> several times. They will be invoked one after another, in the order in which they were inserted.</w:t>
+            </w:r>
+          </w:p>
+        </w:tc>
+        <w:tc>
+          <w:tcPr>
+            <w:tcW w:w="5357" w:type="dxa"/>
+          </w:tcPr>
+          <w:p>
+            <w:r>
+              <w:t xml:space="preserve">Можно добавить несколько обратных вызовов, вызвав </w:t>
+            </w:r>
+            <w:r>
+              <w:rPr>
+                <w:lang w:val="en-US"/>
+              </w:rPr>
+              <w:t>then</w:t>
+            </w:r>
+            <w:r>
+              <w:t xml:space="preserve"> () несколько раз. Они будут вызываться один за другим в том порядке, в котором они были вставлены.</w:t>
+            </w:r>
+          </w:p>
+        </w:tc>
+      </w:tr>
+      <w:tr>
+        <w:tc>
+          <w:tcPr>
+            <w:tcW w:w="5406" w:type="dxa"/>
+          </w:tcPr>
+          <w:p>
+            <w:pPr>
+              <w:rPr>
+                <w:lang w:val="en-US"/>
+              </w:rPr>
+            </w:pPr>
+            <w:r>
+              <w:rPr>
+                <w:rFonts w:ascii="Arial" w:hAnsi="Arial" w:cs="Arial"/>
+                <w:color w:val="1B1B1B"/>
+                <w:spacing w:val="-1"/>
+                <w:shd w:val="clear" w:color="auto" w:fill="FFFFFF"/>
+                <w:lang w:val="en-US"/>
+              </w:rPr>
+              <w:t>One of the great things about using promises is </w:t>
+            </w:r>
+            <w:r>
+              <w:rPr>
+                <w:rStyle w:val="a4"/>
+                <w:rFonts w:ascii="Arial" w:hAnsi="Arial" w:cs="Arial"/>
+                <w:color w:val="1B1B1B"/>
+                <w:spacing w:val="-1"/>
+                <w:shd w:val="clear" w:color="auto" w:fill="FFFFFF"/>
+                <w:lang w:val="en-US"/>
+              </w:rPr>
+              <w:t>chaining</w:t>
+            </w:r>
+            <w:r>
+              <w:rPr>
+                <w:rFonts w:ascii="Arial" w:hAnsi="Arial" w:cs="Arial"/>
+                <w:color w:val="1B1B1B"/>
+                <w:spacing w:val="-1"/>
+                <w:shd w:val="clear" w:color="auto" w:fill="FFFFFF"/>
+                <w:lang w:val="en-US"/>
+              </w:rPr>
+              <w:t>.</w:t>
+            </w:r>
+          </w:p>
+        </w:tc>
+        <w:tc>
+          <w:tcPr>
+            <w:tcW w:w="5357" w:type="dxa"/>
+          </w:tcPr>
+          <w:p>
+            <w:r>
+              <w:t>Одна из замечательных особенностей использования обещаний - это цепочка.</w:t>
+            </w:r>
+          </w:p>
+        </w:tc>
+      </w:tr>
+      <w:tr>
+        <w:tc>
+          <w:tcPr>
+            <w:tcW w:w="5406" w:type="dxa"/>
+          </w:tcPr>
+          <w:p>
+            <w:r>
+              <w:rPr>
+                <w:rFonts w:ascii="Arial" w:hAnsi="Arial" w:cs="Arial"/>
+                <w:color w:val="1B1B1B"/>
+                <w:spacing w:val="-1"/>
+                <w:shd w:val="clear" w:color="auto" w:fill="FFFFFF"/>
+                <w:lang w:val="en-US"/>
+              </w:rPr>
+              <w:t xml:space="preserve">A common need is to execute two or more asynchronous operations back to back, where each subsequent operation starts when the previous operation succeeds, with the result from the previous step. </w:t>
+            </w:r>
+            <w:proofErr w:type="spellStart"/>
+            <w:r>
+              <w:rPr>
+                <w:rFonts w:ascii="Arial" w:hAnsi="Arial" w:cs="Arial"/>
+                <w:color w:val="1B1B1B"/>
+                <w:spacing w:val="-1"/>
+                <w:shd w:val="clear" w:color="auto" w:fill="FFFFFF"/>
+              </w:rPr>
+              <w:t>We</w:t>
+            </w:r>
+            <w:proofErr w:type="spellEnd"/>
+            <w:r>
+              <w:rPr>
+                <w:rFonts w:ascii="Arial" w:hAnsi="Arial" w:cs="Arial"/>
+                <w:color w:val="1B1B1B"/>
+                <w:spacing w:val="-1"/>
+                <w:shd w:val="clear" w:color="auto" w:fill="FFFFFF"/>
+              </w:rPr>
+              <w:t xml:space="preserve"> </w:t>
+            </w:r>
+            <w:proofErr w:type="spellStart"/>
+            <w:r>
+              <w:rPr>
+                <w:rFonts w:ascii="Arial" w:hAnsi="Arial" w:cs="Arial"/>
+                <w:color w:val="1B1B1B"/>
+                <w:spacing w:val="-1"/>
+                <w:shd w:val="clear" w:color="auto" w:fill="FFFFFF"/>
+              </w:rPr>
+              <w:t>accomplish</w:t>
+            </w:r>
+            <w:proofErr w:type="spellEnd"/>
+            <w:r>
+              <w:rPr>
+                <w:rFonts w:ascii="Arial" w:hAnsi="Arial" w:cs="Arial"/>
+                <w:color w:val="1B1B1B"/>
+                <w:spacing w:val="-1"/>
+                <w:shd w:val="clear" w:color="auto" w:fill="FFFFFF"/>
+              </w:rPr>
+              <w:t xml:space="preserve"> </w:t>
+            </w:r>
+            <w:proofErr w:type="spellStart"/>
+            <w:r>
+              <w:rPr>
+                <w:rFonts w:ascii="Arial" w:hAnsi="Arial" w:cs="Arial"/>
+                <w:color w:val="1B1B1B"/>
+                <w:spacing w:val="-1"/>
+                <w:shd w:val="clear" w:color="auto" w:fill="FFFFFF"/>
+              </w:rPr>
+              <w:t>this</w:t>
+            </w:r>
+            <w:proofErr w:type="spellEnd"/>
+            <w:r>
+              <w:rPr>
+                <w:rFonts w:ascii="Arial" w:hAnsi="Arial" w:cs="Arial"/>
+                <w:color w:val="1B1B1B"/>
+                <w:spacing w:val="-1"/>
+                <w:shd w:val="clear" w:color="auto" w:fill="FFFFFF"/>
+              </w:rPr>
+              <w:t xml:space="preserve"> </w:t>
+            </w:r>
+            <w:proofErr w:type="spellStart"/>
+            <w:r>
+              <w:rPr>
+                <w:rFonts w:ascii="Arial" w:hAnsi="Arial" w:cs="Arial"/>
+                <w:color w:val="1B1B1B"/>
+                <w:spacing w:val="-1"/>
+                <w:shd w:val="clear" w:color="auto" w:fill="FFFFFF"/>
+              </w:rPr>
+              <w:t>by</w:t>
+            </w:r>
+            <w:proofErr w:type="spellEnd"/>
+            <w:r>
+              <w:rPr>
+                <w:rFonts w:ascii="Arial" w:hAnsi="Arial" w:cs="Arial"/>
+                <w:color w:val="1B1B1B"/>
+                <w:spacing w:val="-1"/>
+                <w:shd w:val="clear" w:color="auto" w:fill="FFFFFF"/>
+              </w:rPr>
+              <w:t xml:space="preserve"> </w:t>
+            </w:r>
+            <w:proofErr w:type="spellStart"/>
+            <w:r>
+              <w:rPr>
+                <w:rFonts w:ascii="Arial" w:hAnsi="Arial" w:cs="Arial"/>
+                <w:color w:val="1B1B1B"/>
+                <w:spacing w:val="-1"/>
+                <w:shd w:val="clear" w:color="auto" w:fill="FFFFFF"/>
+              </w:rPr>
+              <w:t>creating</w:t>
+            </w:r>
+            <w:proofErr w:type="spellEnd"/>
+            <w:r>
+              <w:rPr>
+                <w:rFonts w:ascii="Arial" w:hAnsi="Arial" w:cs="Arial"/>
+                <w:color w:val="1B1B1B"/>
+                <w:spacing w:val="-1"/>
+                <w:shd w:val="clear" w:color="auto" w:fill="FFFFFF"/>
+              </w:rPr>
+              <w:t xml:space="preserve"> a </w:t>
+            </w:r>
+            <w:proofErr w:type="spellStart"/>
+            <w:r>
+              <w:rPr>
+                <w:rStyle w:val="a4"/>
+                <w:rFonts w:ascii="Arial" w:hAnsi="Arial" w:cs="Arial"/>
+                <w:color w:val="1B1B1B"/>
+                <w:spacing w:val="-1"/>
+                <w:shd w:val="clear" w:color="auto" w:fill="FFFFFF"/>
+              </w:rPr>
+              <w:t>promise</w:t>
+            </w:r>
+            <w:proofErr w:type="spellEnd"/>
+            <w:r>
+              <w:rPr>
+                <w:rStyle w:val="a4"/>
+                <w:rFonts w:ascii="Arial" w:hAnsi="Arial" w:cs="Arial"/>
+                <w:color w:val="1B1B1B"/>
+                <w:spacing w:val="-1"/>
+                <w:shd w:val="clear" w:color="auto" w:fill="FFFFFF"/>
+              </w:rPr>
+              <w:t xml:space="preserve"> </w:t>
+            </w:r>
+            <w:proofErr w:type="spellStart"/>
+            <w:r>
+              <w:rPr>
+                <w:rStyle w:val="a4"/>
+                <w:rFonts w:ascii="Arial" w:hAnsi="Arial" w:cs="Arial"/>
+                <w:color w:val="1B1B1B"/>
+                <w:spacing w:val="-1"/>
+                <w:shd w:val="clear" w:color="auto" w:fill="FFFFFF"/>
+              </w:rPr>
+              <w:t>chain</w:t>
+            </w:r>
+            <w:proofErr w:type="spellEnd"/>
+            <w:r>
+              <w:rPr>
+                <w:rFonts w:ascii="Arial" w:hAnsi="Arial" w:cs="Arial"/>
+                <w:color w:val="1B1B1B"/>
+                <w:spacing w:val="-1"/>
+                <w:shd w:val="clear" w:color="auto" w:fill="FFFFFF"/>
+              </w:rPr>
+              <w:t>.</w:t>
+            </w:r>
+          </w:p>
+        </w:tc>
+        <w:tc>
+          <w:tcPr>
+            <w:tcW w:w="5357" w:type="dxa"/>
+          </w:tcPr>
+          <w:p>
+            <w:r>
+              <w:t>Распространенной потребностью является выполнение двух или более асинхронных операций подряд, при этом каждая последующая операция начинается, когда предыдущая операция завершается успешно, с результатом с предыдущего шага. Мы достигаем этого, создавая цепочку обещаний.</w:t>
+            </w:r>
+          </w:p>
+        </w:tc>
+      </w:tr>
+      <w:tr>
+        <w:tc>
+          <w:tcPr>
+            <w:tcW w:w="5406" w:type="dxa"/>
+          </w:tcPr>
+          <w:p>
+            <w:pPr>
+              <w:rPr>
+                <w:lang w:val="en-US"/>
+              </w:rPr>
+            </w:pPr>
+            <w:r>
+              <w:rPr>
+                <w:lang w:val="en-US"/>
+              </w:rPr>
+              <w:t xml:space="preserve">This second promise (promise2) represents the completion not just of </w:t>
+            </w:r>
+            <w:proofErr w:type="spellStart"/>
+            <w:proofErr w:type="gramStart"/>
+            <w:r>
+              <w:rPr>
+                <w:lang w:val="en-US"/>
+              </w:rPr>
+              <w:t>doSomething</w:t>
+            </w:r>
+            <w:proofErr w:type="spellEnd"/>
+            <w:r>
+              <w:rPr>
+                <w:lang w:val="en-US"/>
+              </w:rPr>
+              <w:t>(</w:t>
+            </w:r>
+            <w:proofErr w:type="gramEnd"/>
+            <w:r>
+              <w:rPr>
+                <w:lang w:val="en-US"/>
+              </w:rPr>
+              <w:t xml:space="preserve">), but also of the </w:t>
+            </w:r>
+            <w:proofErr w:type="spellStart"/>
+            <w:r>
+              <w:rPr>
+                <w:lang w:val="en-US"/>
+              </w:rPr>
+              <w:t>successCallback</w:t>
+            </w:r>
+            <w:proofErr w:type="spellEnd"/>
+            <w:r>
+              <w:rPr>
+                <w:lang w:val="en-US"/>
+              </w:rPr>
+              <w:t xml:space="preserve"> or </w:t>
+            </w:r>
+            <w:proofErr w:type="spellStart"/>
+            <w:r>
+              <w:rPr>
+                <w:lang w:val="en-US"/>
+              </w:rPr>
+              <w:t>failureCallback</w:t>
+            </w:r>
+            <w:proofErr w:type="spellEnd"/>
+            <w:r>
+              <w:rPr>
+                <w:lang w:val="en-US"/>
+              </w:rPr>
+              <w:t xml:space="preserve"> you passed in, which can be other asynchronous functions returning a promise. When that's the case, any callbacks added to promise2 get queued behind the promise returned by either </w:t>
+            </w:r>
+            <w:proofErr w:type="spellStart"/>
+            <w:r>
+              <w:rPr>
+                <w:lang w:val="en-US"/>
+              </w:rPr>
+              <w:t>successCallback</w:t>
+            </w:r>
+            <w:proofErr w:type="spellEnd"/>
+            <w:r>
+              <w:rPr>
+                <w:lang w:val="en-US"/>
+              </w:rPr>
+              <w:t xml:space="preserve"> or </w:t>
+            </w:r>
+            <w:proofErr w:type="spellStart"/>
+            <w:r>
+              <w:rPr>
+                <w:lang w:val="en-US"/>
+              </w:rPr>
+              <w:t>failureCallback</w:t>
+            </w:r>
+            <w:proofErr w:type="spellEnd"/>
+            <w:r>
+              <w:rPr>
+                <w:lang w:val="en-US"/>
+              </w:rPr>
+              <w:t>.</w:t>
+            </w:r>
+          </w:p>
+        </w:tc>
+        <w:tc>
+          <w:tcPr>
+            <w:tcW w:w="5357" w:type="dxa"/>
+          </w:tcPr>
+          <w:p>
+            <w:r>
+              <w:t xml:space="preserve">Это второе обещание (обещание2) представляет собой завершение не только </w:t>
+            </w:r>
+            <w:proofErr w:type="spellStart"/>
+            <w:r>
+              <w:t>doSomething</w:t>
+            </w:r>
+            <w:proofErr w:type="spellEnd"/>
+            <w:r>
+              <w:t xml:space="preserve"> (), но также переданных вами </w:t>
+            </w:r>
+            <w:proofErr w:type="spellStart"/>
+            <w:r>
+              <w:t>successCallback</w:t>
+            </w:r>
+            <w:proofErr w:type="spellEnd"/>
+            <w:r>
+              <w:t xml:space="preserve"> или </w:t>
+            </w:r>
+            <w:proofErr w:type="spellStart"/>
+            <w:r>
+              <w:t>failureCallback</w:t>
+            </w:r>
+            <w:proofErr w:type="spellEnd"/>
+            <w:r>
+              <w:t xml:space="preserve">, которые могут быть другими асинхронными функциями, возвращающими обещание. В этом случае любые обратные вызовы, добавленные к обещанию2, помещаются в очередь после обещания, возвращаемого либо </w:t>
+            </w:r>
+            <w:proofErr w:type="spellStart"/>
+            <w:r>
+              <w:t>successCallback</w:t>
+            </w:r>
+            <w:proofErr w:type="spellEnd"/>
+            <w:r>
+              <w:t xml:space="preserve">, либо </w:t>
+            </w:r>
+            <w:proofErr w:type="spellStart"/>
+            <w:r>
+              <w:t>failureCallback</w:t>
+            </w:r>
+            <w:proofErr w:type="spellEnd"/>
+            <w:r>
+              <w:t>.</w:t>
+            </w:r>
+          </w:p>
+        </w:tc>
+      </w:tr>
+      <w:tr>
+        <w:tc>
+          <w:tcPr>
+            <w:tcW w:w="5406" w:type="dxa"/>
+          </w:tcPr>
+          <w:p>
+            <w:pPr>
+              <w:rPr>
+                <w:lang w:val="en-US"/>
+              </w:rPr>
+            </w:pPr>
+            <w:r>
+              <w:rPr>
+                <w:rFonts w:ascii="Arial" w:hAnsi="Arial" w:cs="Arial"/>
+                <w:color w:val="1B1B1B"/>
+                <w:spacing w:val="-1"/>
+                <w:shd w:val="clear" w:color="auto" w:fill="FFFFFF"/>
+                <w:lang w:val="en-US"/>
+              </w:rPr>
+              <w:t>Basically, each promise represents the completion of another asynchronous step in the chain.</w:t>
+            </w:r>
+          </w:p>
+        </w:tc>
+        <w:tc>
+          <w:tcPr>
+            <w:tcW w:w="5357" w:type="dxa"/>
+          </w:tcPr>
+          <w:p>
+            <w:r>
+              <w:t>По сути, каждое обещание представляет собой завершение другого асинхронного шага в цепочке.</w:t>
+            </w:r>
+          </w:p>
+        </w:tc>
+      </w:tr>
+      <w:tr>
+        <w:tc>
+          <w:tcPr>
+            <w:tcW w:w="5406" w:type="dxa"/>
+          </w:tcPr>
+          <w:p>
+            <w:pPr>
+              <w:rPr>
+                <w:lang w:val="en-US"/>
+              </w:rPr>
+            </w:pPr>
+            <w:r>
+              <w:rPr>
+                <w:rFonts w:ascii="Arial" w:hAnsi="Arial" w:cs="Arial"/>
+                <w:color w:val="1B1B1B"/>
+                <w:spacing w:val="-1"/>
+                <w:shd w:val="clear" w:color="auto" w:fill="FFFFFF"/>
+                <w:lang w:val="en-US"/>
+              </w:rPr>
+              <w:t>In the old days, doing several asynchronous operations in a row would lead to the classic callback pyramid of doom:</w:t>
+            </w:r>
+          </w:p>
+        </w:tc>
+        <w:tc>
+          <w:tcPr>
+            <w:tcW w:w="5357" w:type="dxa"/>
+          </w:tcPr>
+          <w:p>
+            <w:r>
+              <w:t>Раньше выполнение нескольких асинхронных операций подряд приводило к классической пирамиде обратного вызова гибели:</w:t>
+            </w:r>
+          </w:p>
+        </w:tc>
+      </w:tr>
+      <w:tr>
+        <w:tc>
+          <w:tcPr>
+            <w:tcW w:w="5406" w:type="dxa"/>
+          </w:tcPr>
+          <w:p>
+            <w:pPr>
+              <w:rPr>
+                <w:lang w:val="en-US"/>
+              </w:rPr>
+            </w:pPr>
+            <w:r>
+              <w:rPr>
+                <w:rFonts w:ascii="Arial" w:hAnsi="Arial" w:cs="Arial"/>
+                <w:color w:val="1B1B1B"/>
+                <w:spacing w:val="-1"/>
+                <w:shd w:val="clear" w:color="auto" w:fill="FFFFFF"/>
+                <w:lang w:val="en-US"/>
+              </w:rPr>
+              <w:t>With modern functions, we attach our callbacks to the returned promises instead, forming a promise chain:</w:t>
+            </w:r>
+          </w:p>
+        </w:tc>
+        <w:tc>
+          <w:tcPr>
+            <w:tcW w:w="5357" w:type="dxa"/>
+          </w:tcPr>
+          <w:p>
+            <w:r>
+              <w:t>В современных функциях мы вместо этого присоединяем обратные вызовы к возвращаемым обещаниям, формируя цепочку обещаний:</w:t>
+            </w:r>
+          </w:p>
+        </w:tc>
+      </w:tr>
+      <w:tr>
+        <w:tc>
+          <w:tcPr>
+            <w:tcW w:w="5406" w:type="dxa"/>
+          </w:tcPr>
+          <w:p>
+            <w:r>
+              <w:rPr>
+                <w:rFonts w:ascii="Arial" w:hAnsi="Arial" w:cs="Arial"/>
+                <w:color w:val="1B1B1B"/>
+                <w:spacing w:val="-1"/>
+                <w:shd w:val="clear" w:color="auto" w:fill="FFFFFF"/>
+                <w:lang w:val="en-US"/>
+              </w:rPr>
+              <w:t>It's possible to chain </w:t>
+            </w:r>
+            <w:r>
+              <w:rPr>
+                <w:rStyle w:val="a6"/>
+                <w:rFonts w:ascii="Arial" w:hAnsi="Arial" w:cs="Arial"/>
+                <w:color w:val="1B1B1B"/>
+                <w:spacing w:val="-1"/>
+                <w:shd w:val="clear" w:color="auto" w:fill="FFFFFF"/>
+                <w:lang w:val="en-US"/>
+              </w:rPr>
+              <w:t>after</w:t>
+            </w:r>
+            <w:r>
+              <w:rPr>
+                <w:rFonts w:ascii="Arial" w:hAnsi="Arial" w:cs="Arial"/>
+                <w:color w:val="1B1B1B"/>
+                <w:spacing w:val="-1"/>
+                <w:shd w:val="clear" w:color="auto" w:fill="FFFFFF"/>
+                <w:lang w:val="en-US"/>
+              </w:rPr>
+              <w:t> a failure, i.e. a </w:t>
+            </w:r>
+            <w:r>
+              <w:rPr>
+                <w:rStyle w:val="HTML"/>
+                <w:rFonts w:ascii="Consolas" w:eastAsiaTheme="minorHAnsi" w:hAnsi="Consolas" w:cs="Consolas"/>
+                <w:color w:val="1B1B1B"/>
+                <w:spacing w:val="-1"/>
+                <w:sz w:val="24"/>
+                <w:szCs w:val="24"/>
+                <w:shd w:val="clear" w:color="auto" w:fill="F4F4F4"/>
+                <w:lang w:val="en-US"/>
+              </w:rPr>
+              <w:t>catch</w:t>
+            </w:r>
+            <w:r>
+              <w:rPr>
+                <w:rFonts w:ascii="Arial" w:hAnsi="Arial" w:cs="Arial"/>
+                <w:color w:val="1B1B1B"/>
+                <w:spacing w:val="-1"/>
+                <w:shd w:val="clear" w:color="auto" w:fill="FFFFFF"/>
+                <w:lang w:val="en-US"/>
+              </w:rPr>
+              <w:t xml:space="preserve">, which is useful to accomplish new actions even after an action failed in the chain. </w:t>
+            </w:r>
+            <w:proofErr w:type="spellStart"/>
+            <w:r>
+              <w:rPr>
+                <w:rFonts w:ascii="Arial" w:hAnsi="Arial" w:cs="Arial"/>
+                <w:color w:val="1B1B1B"/>
+                <w:spacing w:val="-1"/>
+                <w:shd w:val="clear" w:color="auto" w:fill="FFFFFF"/>
+              </w:rPr>
+              <w:t>Read</w:t>
+            </w:r>
+            <w:proofErr w:type="spellEnd"/>
+            <w:r>
+              <w:rPr>
+                <w:rFonts w:ascii="Arial" w:hAnsi="Arial" w:cs="Arial"/>
+                <w:color w:val="1B1B1B"/>
+                <w:spacing w:val="-1"/>
+                <w:shd w:val="clear" w:color="auto" w:fill="FFFFFF"/>
+              </w:rPr>
+              <w:t xml:space="preserve"> </w:t>
+            </w:r>
+            <w:proofErr w:type="spellStart"/>
+            <w:r>
+              <w:rPr>
+                <w:rFonts w:ascii="Arial" w:hAnsi="Arial" w:cs="Arial"/>
+                <w:color w:val="1B1B1B"/>
+                <w:spacing w:val="-1"/>
+                <w:shd w:val="clear" w:color="auto" w:fill="FFFFFF"/>
+              </w:rPr>
+              <w:t>the</w:t>
+            </w:r>
+            <w:proofErr w:type="spellEnd"/>
+            <w:r>
+              <w:rPr>
+                <w:rFonts w:ascii="Arial" w:hAnsi="Arial" w:cs="Arial"/>
+                <w:color w:val="1B1B1B"/>
+                <w:spacing w:val="-1"/>
+                <w:shd w:val="clear" w:color="auto" w:fill="FFFFFF"/>
+              </w:rPr>
+              <w:t xml:space="preserve"> </w:t>
+            </w:r>
+            <w:proofErr w:type="spellStart"/>
+            <w:r>
+              <w:rPr>
+                <w:rFonts w:ascii="Arial" w:hAnsi="Arial" w:cs="Arial"/>
+                <w:color w:val="1B1B1B"/>
+                <w:spacing w:val="-1"/>
+                <w:shd w:val="clear" w:color="auto" w:fill="FFFFFF"/>
+              </w:rPr>
+              <w:t>following</w:t>
+            </w:r>
+            <w:proofErr w:type="spellEnd"/>
+            <w:r>
+              <w:rPr>
+                <w:rFonts w:ascii="Arial" w:hAnsi="Arial" w:cs="Arial"/>
+                <w:color w:val="1B1B1B"/>
+                <w:spacing w:val="-1"/>
+                <w:shd w:val="clear" w:color="auto" w:fill="FFFFFF"/>
+              </w:rPr>
+              <w:t xml:space="preserve"> </w:t>
+            </w:r>
+            <w:proofErr w:type="spellStart"/>
+            <w:r>
+              <w:rPr>
+                <w:rFonts w:ascii="Arial" w:hAnsi="Arial" w:cs="Arial"/>
+                <w:color w:val="1B1B1B"/>
+                <w:spacing w:val="-1"/>
+                <w:shd w:val="clear" w:color="auto" w:fill="FFFFFF"/>
+              </w:rPr>
+              <w:t>example</w:t>
+            </w:r>
+            <w:proofErr w:type="spellEnd"/>
+            <w:r>
+              <w:rPr>
+                <w:rFonts w:ascii="Arial" w:hAnsi="Arial" w:cs="Arial"/>
+                <w:color w:val="1B1B1B"/>
+                <w:spacing w:val="-1"/>
+                <w:shd w:val="clear" w:color="auto" w:fill="FFFFFF"/>
+              </w:rPr>
+              <w:t>:</w:t>
+            </w:r>
+          </w:p>
+        </w:tc>
+        <w:tc>
+          <w:tcPr>
+            <w:tcW w:w="5357" w:type="dxa"/>
+          </w:tcPr>
+          <w:p>
+            <w:r>
+              <w:t>Возможно создание цепочки после сбоя, то есть улова, который полезен для выполнения новых действий даже после сбоя действия в цепочке. Прочтите следующий пример:</w:t>
+            </w:r>
+            <w:bookmarkStart w:id="0" w:name="_GoBack"/>
+            <w:bookmarkEnd w:id="0"/>
+          </w:p>
+        </w:tc>
+      </w:tr>
+      <w:tr>
+        <w:tc>
+          <w:tcPr>
+            <w:tcW w:w="5406" w:type="dxa"/>
+          </w:tcPr>
+          <w:p/>
+        </w:tc>
+        <w:tc>
+          <w:tcPr>
+            <w:tcW w:w="5357" w:type="dxa"/>
+          </w:tcPr>
+          <w:p/>
+        </w:tc>
+      </w:tr>
+      <w:tr>
+        <w:tc>
+          <w:tcPr>
+            <w:tcW w:w="5406" w:type="dxa"/>
+          </w:tcPr>
+          <w:p/>
+        </w:tc>
+        <w:tc>
+          <w:tcPr>
+            <w:tcW w:w="5357" w:type="dxa"/>
+          </w:tcPr>
+          <w:p/>
+        </w:tc>
+      </w:tr>
+      <w:tr>
+        <w:tc>
+          <w:tcPr>
+            <w:tcW w:w="5406" w:type="dxa"/>
+          </w:tcPr>
+          <w:p/>
+        </w:tc>
+        <w:tc>
+          <w:tcPr>
+            <w:tcW w:w="5357" w:type="dxa"/>
+          </w:tcPr>
+          <w:p/>
+        </w:tc>
+      </w:tr>
+      <w:tr>
+        <w:tc>
+          <w:tcPr>
+            <w:tcW w:w="5406" w:type="dxa"/>
+          </w:tcPr>
+          <w:p/>
+        </w:tc>
+        <w:tc>
+          <w:tcPr>
+            <w:tcW w:w="5357" w:type="dxa"/>
+          </w:tcPr>
+          <w:p/>
         </w:tc>
       </w:tr>
       <w:tr>
@@ -1812,6 +3429,155 @@
 <file path=word/numbering.xml><?xml version="1.0" encoding="utf-8"?>
 <w:numbering xmlns:wpc="http://schemas.microsoft.com/office/word/2010/wordprocessingCanvas" xmlns:cx="http://schemas.microsoft.com/office/drawing/2014/chartex" xmlns:mc="http://schemas.openxmlformats.org/markup-compatibility/2006" xmlns:o="urn:schemas-microsoft-com:office:office" xmlns:r="http://schemas.openxmlformats.org/officeDocument/2006/relationships" xmlns:m="http://schemas.openxmlformats.org/officeDocument/2006/math" xmlns:v="urn:schemas-microsoft-com:vml" xmlns:wp14="http://schemas.microsoft.com/office/word/2010/wordprocessingDrawing" xmlns:wp="http://schemas.openxmlformats.org/drawingml/2006/wordprocessingDrawing" xmlns:w10="urn:schemas-microsoft-com:office:word" xmlns:w="http://schemas.openxmlformats.org/wordprocessingml/2006/main" xmlns:w14="http://schemas.microsoft.com/office/word/2010/wordml" xmlns:w15="http://schemas.microsoft.com/office/word/2012/wordml" xmlns:w16se="http://schemas.microsoft.com/office/word/2015/wordml/symex" xmlns:wpg="http://schemas.microsoft.com/office/word/2010/wordprocessingGroup" xmlns:wpi="http://schemas.microsoft.com/office/word/2010/wordprocessingInk" xmlns:wne="http://schemas.microsoft.com/office/word/2006/wordml" xmlns:wps="http://schemas.microsoft.com/office/word/2010/wordprocessingShape" mc:Ignorable="w14 w15 w16se wp14">
   <w:abstractNum w:abstractNumId="0" w15:restartNumberingAfterBreak="0">
+    <w:nsid w:val="09DD1B52"/>
+    <w:multiLevelType w:val="multilevel"/>
+    <w:tmpl w:val="ACBAF558"/>
+    <w:lvl w:ilvl="0">
+      <w:start w:val="1"/>
+      <w:numFmt w:val="bullet"/>
+      <w:lvlText w:val=""/>
+      <w:lvlJc w:val="left"/>
+      <w:pPr>
+        <w:tabs>
+          <w:tab w:val="num" w:pos="720"/>
+        </w:tabs>
+        <w:ind w:left="720" w:hanging="360"/>
+      </w:pPr>
+      <w:rPr>
+        <w:rFonts w:ascii="Symbol" w:hAnsi="Symbol" w:hint="default"/>
+        <w:sz w:val="20"/>
+      </w:rPr>
+    </w:lvl>
+    <w:lvl w:ilvl="1" w:tentative="1">
+      <w:start w:val="1"/>
+      <w:numFmt w:val="bullet"/>
+      <w:lvlText w:val="o"/>
+      <w:lvlJc w:val="left"/>
+      <w:pPr>
+        <w:tabs>
+          <w:tab w:val="num" w:pos="1440"/>
+        </w:tabs>
+        <w:ind w:left="1440" w:hanging="360"/>
+      </w:pPr>
+      <w:rPr>
+        <w:rFonts w:ascii="Courier New" w:hAnsi="Courier New" w:hint="default"/>
+        <w:sz w:val="20"/>
+      </w:rPr>
+    </w:lvl>
+    <w:lvl w:ilvl="2" w:tentative="1">
+      <w:start w:val="1"/>
+      <w:numFmt w:val="bullet"/>
+      <w:lvlText w:val=""/>
+      <w:lvlJc w:val="left"/>
+      <w:pPr>
+        <w:tabs>
+          <w:tab w:val="num" w:pos="2160"/>
+        </w:tabs>
+        <w:ind w:left="2160" w:hanging="360"/>
+      </w:pPr>
+      <w:rPr>
+        <w:rFonts w:ascii="Wingdings" w:hAnsi="Wingdings" w:hint="default"/>
+        <w:sz w:val="20"/>
+      </w:rPr>
+    </w:lvl>
+    <w:lvl w:ilvl="3" w:tentative="1">
+      <w:start w:val="1"/>
+      <w:numFmt w:val="bullet"/>
+      <w:lvlText w:val=""/>
+      <w:lvlJc w:val="left"/>
+      <w:pPr>
+        <w:tabs>
+          <w:tab w:val="num" w:pos="2880"/>
+        </w:tabs>
+        <w:ind w:left="2880" w:hanging="360"/>
+      </w:pPr>
+      <w:rPr>
+        <w:rFonts w:ascii="Wingdings" w:hAnsi="Wingdings" w:hint="default"/>
+        <w:sz w:val="20"/>
+      </w:rPr>
+    </w:lvl>
+    <w:lvl w:ilvl="4" w:tentative="1">
+      <w:start w:val="1"/>
+      <w:numFmt w:val="bullet"/>
+      <w:lvlText w:val=""/>
+      <w:lvlJc w:val="left"/>
+      <w:pPr>
+        <w:tabs>
+          <w:tab w:val="num" w:pos="3600"/>
+        </w:tabs>
+        <w:ind w:left="3600" w:hanging="360"/>
+      </w:pPr>
+      <w:rPr>
+        <w:rFonts w:ascii="Wingdings" w:hAnsi="Wingdings" w:hint="default"/>
+        <w:sz w:val="20"/>
+      </w:rPr>
+    </w:lvl>
+    <w:lvl w:ilvl="5" w:tentative="1">
+      <w:start w:val="1"/>
+      <w:numFmt w:val="bullet"/>
+      <w:lvlText w:val=""/>
+      <w:lvlJc w:val="left"/>
+      <w:pPr>
+        <w:tabs>
+          <w:tab w:val="num" w:pos="4320"/>
+        </w:tabs>
+        <w:ind w:left="4320" w:hanging="360"/>
+      </w:pPr>
+      <w:rPr>
+        <w:rFonts w:ascii="Wingdings" w:hAnsi="Wingdings" w:hint="default"/>
+        <w:sz w:val="20"/>
+      </w:rPr>
+    </w:lvl>
+    <w:lvl w:ilvl="6" w:tentative="1">
+      <w:start w:val="1"/>
+      <w:numFmt w:val="bullet"/>
+      <w:lvlText w:val=""/>
+      <w:lvlJc w:val="left"/>
+      <w:pPr>
+        <w:tabs>
+          <w:tab w:val="num" w:pos="5040"/>
+        </w:tabs>
+        <w:ind w:left="5040" w:hanging="360"/>
+      </w:pPr>
+      <w:rPr>
+        <w:rFonts w:ascii="Wingdings" w:hAnsi="Wingdings" w:hint="default"/>
+        <w:sz w:val="20"/>
+      </w:rPr>
+    </w:lvl>
+    <w:lvl w:ilvl="7" w:tentative="1">
+      <w:start w:val="1"/>
+      <w:numFmt w:val="bullet"/>
+      <w:lvlText w:val=""/>
+      <w:lvlJc w:val="left"/>
+      <w:pPr>
+        <w:tabs>
+          <w:tab w:val="num" w:pos="5760"/>
+        </w:tabs>
+        <w:ind w:left="5760" w:hanging="360"/>
+      </w:pPr>
+      <w:rPr>
+        <w:rFonts w:ascii="Wingdings" w:hAnsi="Wingdings" w:hint="default"/>
+        <w:sz w:val="20"/>
+      </w:rPr>
+    </w:lvl>
+    <w:lvl w:ilvl="8" w:tentative="1">
+      <w:start w:val="1"/>
+      <w:numFmt w:val="bullet"/>
+      <w:lvlText w:val=""/>
+      <w:lvlJc w:val="left"/>
+      <w:pPr>
+        <w:tabs>
+          <w:tab w:val="num" w:pos="6480"/>
+        </w:tabs>
+        <w:ind w:left="6480" w:hanging="360"/>
+      </w:pPr>
+      <w:rPr>
+        <w:rFonts w:ascii="Wingdings" w:hAnsi="Wingdings" w:hint="default"/>
+        <w:sz w:val="20"/>
+      </w:rPr>
+    </w:lvl>
+  </w:abstractNum>
+  <w:abstractNum w:abstractNumId="1" w15:restartNumberingAfterBreak="0">
     <w:nsid w:val="42F32B43"/>
     <w:multiLevelType w:val="multilevel"/>
     <w:tmpl w:val="EED4D4AE"/>
@@ -1960,8 +3726,315 @@
       </w:rPr>
     </w:lvl>
   </w:abstractNum>
+  <w:abstractNum w:abstractNumId="2" w15:restartNumberingAfterBreak="0">
+    <w:nsid w:val="70CD3830"/>
+    <w:multiLevelType w:val="multilevel"/>
+    <w:tmpl w:val="727C99AE"/>
+    <w:lvl w:ilvl="0">
+      <w:start w:val="1"/>
+      <w:numFmt w:val="bullet"/>
+      <w:lvlText w:val=""/>
+      <w:lvlJc w:val="left"/>
+      <w:pPr>
+        <w:tabs>
+          <w:tab w:val="num" w:pos="720"/>
+        </w:tabs>
+        <w:ind w:left="720" w:hanging="360"/>
+      </w:pPr>
+      <w:rPr>
+        <w:rFonts w:ascii="Symbol" w:hAnsi="Symbol" w:hint="default"/>
+        <w:sz w:val="20"/>
+      </w:rPr>
+    </w:lvl>
+    <w:lvl w:ilvl="1" w:tentative="1">
+      <w:start w:val="1"/>
+      <w:numFmt w:val="bullet"/>
+      <w:lvlText w:val="o"/>
+      <w:lvlJc w:val="left"/>
+      <w:pPr>
+        <w:tabs>
+          <w:tab w:val="num" w:pos="1440"/>
+        </w:tabs>
+        <w:ind w:left="1440" w:hanging="360"/>
+      </w:pPr>
+      <w:rPr>
+        <w:rFonts w:ascii="Courier New" w:hAnsi="Courier New" w:hint="default"/>
+        <w:sz w:val="20"/>
+      </w:rPr>
+    </w:lvl>
+    <w:lvl w:ilvl="2" w:tentative="1">
+      <w:start w:val="1"/>
+      <w:numFmt w:val="bullet"/>
+      <w:lvlText w:val=""/>
+      <w:lvlJc w:val="left"/>
+      <w:pPr>
+        <w:tabs>
+          <w:tab w:val="num" w:pos="2160"/>
+        </w:tabs>
+        <w:ind w:left="2160" w:hanging="360"/>
+      </w:pPr>
+      <w:rPr>
+        <w:rFonts w:ascii="Wingdings" w:hAnsi="Wingdings" w:hint="default"/>
+        <w:sz w:val="20"/>
+      </w:rPr>
+    </w:lvl>
+    <w:lvl w:ilvl="3" w:tentative="1">
+      <w:start w:val="1"/>
+      <w:numFmt w:val="bullet"/>
+      <w:lvlText w:val=""/>
+      <w:lvlJc w:val="left"/>
+      <w:pPr>
+        <w:tabs>
+          <w:tab w:val="num" w:pos="2880"/>
+        </w:tabs>
+        <w:ind w:left="2880" w:hanging="360"/>
+      </w:pPr>
+      <w:rPr>
+        <w:rFonts w:ascii="Wingdings" w:hAnsi="Wingdings" w:hint="default"/>
+        <w:sz w:val="20"/>
+      </w:rPr>
+    </w:lvl>
+    <w:lvl w:ilvl="4" w:tentative="1">
+      <w:start w:val="1"/>
+      <w:numFmt w:val="bullet"/>
+      <w:lvlText w:val=""/>
+      <w:lvlJc w:val="left"/>
+      <w:pPr>
+        <w:tabs>
+          <w:tab w:val="num" w:pos="3600"/>
+        </w:tabs>
+        <w:ind w:left="3600" w:hanging="360"/>
+      </w:pPr>
+      <w:rPr>
+        <w:rFonts w:ascii="Wingdings" w:hAnsi="Wingdings" w:hint="default"/>
+        <w:sz w:val="20"/>
+      </w:rPr>
+    </w:lvl>
+    <w:lvl w:ilvl="5" w:tentative="1">
+      <w:start w:val="1"/>
+      <w:numFmt w:val="bullet"/>
+      <w:lvlText w:val=""/>
+      <w:lvlJc w:val="left"/>
+      <w:pPr>
+        <w:tabs>
+          <w:tab w:val="num" w:pos="4320"/>
+        </w:tabs>
+        <w:ind w:left="4320" w:hanging="360"/>
+      </w:pPr>
+      <w:rPr>
+        <w:rFonts w:ascii="Wingdings" w:hAnsi="Wingdings" w:hint="default"/>
+        <w:sz w:val="20"/>
+      </w:rPr>
+    </w:lvl>
+    <w:lvl w:ilvl="6" w:tentative="1">
+      <w:start w:val="1"/>
+      <w:numFmt w:val="bullet"/>
+      <w:lvlText w:val=""/>
+      <w:lvlJc w:val="left"/>
+      <w:pPr>
+        <w:tabs>
+          <w:tab w:val="num" w:pos="5040"/>
+        </w:tabs>
+        <w:ind w:left="5040" w:hanging="360"/>
+      </w:pPr>
+      <w:rPr>
+        <w:rFonts w:ascii="Wingdings" w:hAnsi="Wingdings" w:hint="default"/>
+        <w:sz w:val="20"/>
+      </w:rPr>
+    </w:lvl>
+    <w:lvl w:ilvl="7" w:tentative="1">
+      <w:start w:val="1"/>
+      <w:numFmt w:val="bullet"/>
+      <w:lvlText w:val=""/>
+      <w:lvlJc w:val="left"/>
+      <w:pPr>
+        <w:tabs>
+          <w:tab w:val="num" w:pos="5760"/>
+        </w:tabs>
+        <w:ind w:left="5760" w:hanging="360"/>
+      </w:pPr>
+      <w:rPr>
+        <w:rFonts w:ascii="Wingdings" w:hAnsi="Wingdings" w:hint="default"/>
+        <w:sz w:val="20"/>
+      </w:rPr>
+    </w:lvl>
+    <w:lvl w:ilvl="8" w:tentative="1">
+      <w:start w:val="1"/>
+      <w:numFmt w:val="bullet"/>
+      <w:lvlText w:val=""/>
+      <w:lvlJc w:val="left"/>
+      <w:pPr>
+        <w:tabs>
+          <w:tab w:val="num" w:pos="6480"/>
+        </w:tabs>
+        <w:ind w:left="6480" w:hanging="360"/>
+      </w:pPr>
+      <w:rPr>
+        <w:rFonts w:ascii="Wingdings" w:hAnsi="Wingdings" w:hint="default"/>
+        <w:sz w:val="20"/>
+      </w:rPr>
+    </w:lvl>
+  </w:abstractNum>
+  <w:abstractNum w:abstractNumId="3" w15:restartNumberingAfterBreak="0">
+    <w:nsid w:val="736536A2"/>
+    <w:multiLevelType w:val="multilevel"/>
+    <w:tmpl w:val="689A791C"/>
+    <w:lvl w:ilvl="0">
+      <w:start w:val="1"/>
+      <w:numFmt w:val="bullet"/>
+      <w:lvlText w:val=""/>
+      <w:lvlJc w:val="left"/>
+      <w:pPr>
+        <w:tabs>
+          <w:tab w:val="num" w:pos="720"/>
+        </w:tabs>
+        <w:ind w:left="720" w:hanging="360"/>
+      </w:pPr>
+      <w:rPr>
+        <w:rFonts w:ascii="Symbol" w:hAnsi="Symbol" w:hint="default"/>
+        <w:sz w:val="20"/>
+      </w:rPr>
+    </w:lvl>
+    <w:lvl w:ilvl="1" w:tentative="1">
+      <w:start w:val="1"/>
+      <w:numFmt w:val="bullet"/>
+      <w:lvlText w:val="o"/>
+      <w:lvlJc w:val="left"/>
+      <w:pPr>
+        <w:tabs>
+          <w:tab w:val="num" w:pos="1440"/>
+        </w:tabs>
+        <w:ind w:left="1440" w:hanging="360"/>
+      </w:pPr>
+      <w:rPr>
+        <w:rFonts w:ascii="Courier New" w:hAnsi="Courier New" w:hint="default"/>
+        <w:sz w:val="20"/>
+      </w:rPr>
+    </w:lvl>
+    <w:lvl w:ilvl="2" w:tentative="1">
+      <w:start w:val="1"/>
+      <w:numFmt w:val="bullet"/>
+      <w:lvlText w:val=""/>
+      <w:lvlJc w:val="left"/>
+      <w:pPr>
+        <w:tabs>
+          <w:tab w:val="num" w:pos="2160"/>
+        </w:tabs>
+        <w:ind w:left="2160" w:hanging="360"/>
+      </w:pPr>
+      <w:rPr>
+        <w:rFonts w:ascii="Wingdings" w:hAnsi="Wingdings" w:hint="default"/>
+        <w:sz w:val="20"/>
+      </w:rPr>
+    </w:lvl>
+    <w:lvl w:ilvl="3" w:tentative="1">
+      <w:start w:val="1"/>
+      <w:numFmt w:val="bullet"/>
+      <w:lvlText w:val=""/>
+      <w:lvlJc w:val="left"/>
+      <w:pPr>
+        <w:tabs>
+          <w:tab w:val="num" w:pos="2880"/>
+        </w:tabs>
+        <w:ind w:left="2880" w:hanging="360"/>
+      </w:pPr>
+      <w:rPr>
+        <w:rFonts w:ascii="Wingdings" w:hAnsi="Wingdings" w:hint="default"/>
+        <w:sz w:val="20"/>
+      </w:rPr>
+    </w:lvl>
+    <w:lvl w:ilvl="4" w:tentative="1">
+      <w:start w:val="1"/>
+      <w:numFmt w:val="bullet"/>
+      <w:lvlText w:val=""/>
+      <w:lvlJc w:val="left"/>
+      <w:pPr>
+        <w:tabs>
+          <w:tab w:val="num" w:pos="3600"/>
+        </w:tabs>
+        <w:ind w:left="3600" w:hanging="360"/>
+      </w:pPr>
+      <w:rPr>
+        <w:rFonts w:ascii="Wingdings" w:hAnsi="Wingdings" w:hint="default"/>
+        <w:sz w:val="20"/>
+      </w:rPr>
+    </w:lvl>
+    <w:lvl w:ilvl="5" w:tentative="1">
+      <w:start w:val="1"/>
+      <w:numFmt w:val="bullet"/>
+      <w:lvlText w:val=""/>
+      <w:lvlJc w:val="left"/>
+      <w:pPr>
+        <w:tabs>
+          <w:tab w:val="num" w:pos="4320"/>
+        </w:tabs>
+        <w:ind w:left="4320" w:hanging="360"/>
+      </w:pPr>
+      <w:rPr>
+        <w:rFonts w:ascii="Wingdings" w:hAnsi="Wingdings" w:hint="default"/>
+        <w:sz w:val="20"/>
+      </w:rPr>
+    </w:lvl>
+    <w:lvl w:ilvl="6" w:tentative="1">
+      <w:start w:val="1"/>
+      <w:numFmt w:val="bullet"/>
+      <w:lvlText w:val=""/>
+      <w:lvlJc w:val="left"/>
+      <w:pPr>
+        <w:tabs>
+          <w:tab w:val="num" w:pos="5040"/>
+        </w:tabs>
+        <w:ind w:left="5040" w:hanging="360"/>
+      </w:pPr>
+      <w:rPr>
+        <w:rFonts w:ascii="Wingdings" w:hAnsi="Wingdings" w:hint="default"/>
+        <w:sz w:val="20"/>
+      </w:rPr>
+    </w:lvl>
+    <w:lvl w:ilvl="7" w:tentative="1">
+      <w:start w:val="1"/>
+      <w:numFmt w:val="bullet"/>
+      <w:lvlText w:val=""/>
+      <w:lvlJc w:val="left"/>
+      <w:pPr>
+        <w:tabs>
+          <w:tab w:val="num" w:pos="5760"/>
+        </w:tabs>
+        <w:ind w:left="5760" w:hanging="360"/>
+      </w:pPr>
+      <w:rPr>
+        <w:rFonts w:ascii="Wingdings" w:hAnsi="Wingdings" w:hint="default"/>
+        <w:sz w:val="20"/>
+      </w:rPr>
+    </w:lvl>
+    <w:lvl w:ilvl="8" w:tentative="1">
+      <w:start w:val="1"/>
+      <w:numFmt w:val="bullet"/>
+      <w:lvlText w:val=""/>
+      <w:lvlJc w:val="left"/>
+      <w:pPr>
+        <w:tabs>
+          <w:tab w:val="num" w:pos="6480"/>
+        </w:tabs>
+        <w:ind w:left="6480" w:hanging="360"/>
+      </w:pPr>
+      <w:rPr>
+        <w:rFonts w:ascii="Wingdings" w:hAnsi="Wingdings" w:hint="default"/>
+        <w:sz w:val="20"/>
+      </w:rPr>
+    </w:lvl>
+  </w:abstractNum>
   <w:num w:numId="1">
+    <w:abstractNumId w:val="1"/>
+  </w:num>
+  <w:num w:numId="2">
     <w:abstractNumId w:val="0"/>
+  </w:num>
+  <w:num w:numId="3">
+    <w:abstractNumId w:val="2"/>
+  </w:num>
+  <w:num w:numId="4">
+    <w:abstractNumId w:val="3"/>
   </w:num>
 </w:numbering>
 </file>
@@ -2363,6 +4436,7 @@
   <w:style w:type="character" w:default="1" w:styleId="a0">
     <w:name w:val="Default Paragraph Font"/>
     <w:uiPriority w:val="1"/>
+    <w:semiHidden/>
     <w:unhideWhenUsed/>
   </w:style>
   <w:style w:type="table" w:default="1" w:styleId="a1">
@@ -2495,6 +4569,17 @@
     <w:name w:val="y2iqfc"/>
     <w:basedOn w:val="a0"/>
     <w:rsid w:val="009C3464"/>
+  </w:style>
+  <w:style w:type="character" w:styleId="a6">
+    <w:name w:val="Emphasis"/>
+    <w:basedOn w:val="a0"/>
+    <w:uiPriority w:val="20"/>
+    <w:qFormat/>
+    <w:rsid w:val="00C77AB6"/>
+    <w:rPr>
+      <w:i/>
+      <w:iCs/>
+    </w:rPr>
   </w:style>
 </w:styles>
 </file>

</xml_diff>

<commit_message>
rename files, change chaining and try_catch, add Promise and callbacks
rename files, change chaining and try_catch, add Promise and callbacks
</commit_message>
<xml_diff>
--- a/English/reading_texts/MDN_JS.docx
+++ b/English/reading_texts/MDN_JS.docx
@@ -3129,8 +3129,6 @@
             <w:r>
               <w:t>Возможно создание цепочки после сбоя, то есть улова, который полезен для выполнения новых действий даже после сбоя действия в цепочке. Прочтите следующий пример:</w:t>
             </w:r>
-            <w:bookmarkStart w:id="0" w:name="_GoBack"/>
-            <w:bookmarkEnd w:id="0"/>
           </w:p>
         </w:tc>
       </w:tr>
@@ -3139,13 +3137,99 @@
           <w:tcPr>
             <w:tcW w:w="5406" w:type="dxa"/>
           </w:tcPr>
-          <w:p/>
+          <w:p>
+            <w:pPr>
+              <w:rPr>
+                <w:lang w:val="en-US"/>
+              </w:rPr>
+            </w:pPr>
+            <w:r>
+              <w:rPr>
+                <w:rFonts w:ascii="Arial" w:hAnsi="Arial" w:cs="Arial"/>
+                <w:color w:val="1B1B1B"/>
+                <w:spacing w:val="-1"/>
+                <w:shd w:val="clear" w:color="auto" w:fill="FFFFFF"/>
+                <w:lang w:val="en-US"/>
+              </w:rPr>
+              <w:t>A </w:t>
+            </w:r>
+            <w:r>
+              <w:rPr>
+                <w:rStyle w:val="HTML"/>
+                <w:rFonts w:ascii="Consolas" w:eastAsiaTheme="minorHAnsi" w:hAnsi="Consolas" w:cs="Consolas"/>
+                <w:b/>
+                <w:bCs/>
+                <w:color w:val="1B1B1B"/>
+                <w:spacing w:val="-1"/>
+                <w:shd w:val="clear" w:color="auto" w:fill="F4F4F4"/>
+                <w:lang w:val="en-US"/>
+              </w:rPr>
+              <w:t>Promise</w:t>
+            </w:r>
+            <w:r>
+              <w:rPr>
+                <w:rFonts w:ascii="Arial" w:hAnsi="Arial" w:cs="Arial"/>
+                <w:color w:val="1B1B1B"/>
+                <w:spacing w:val="-1"/>
+                <w:shd w:val="clear" w:color="auto" w:fill="FFFFFF"/>
+                <w:lang w:val="en-US"/>
+              </w:rPr>
+              <w:t xml:space="preserve"> is a proxy for a value not </w:t>
+            </w:r>
+            <w:bookmarkStart w:id="0" w:name="_GoBack"/>
+            <w:r>
+              <w:rPr>
+                <w:rFonts w:ascii="Arial" w:hAnsi="Arial" w:cs="Arial"/>
+                <w:color w:val="1B1B1B"/>
+                <w:spacing w:val="-1"/>
+                <w:shd w:val="clear" w:color="auto" w:fill="FFFFFF"/>
+                <w:lang w:val="en-US"/>
+              </w:rPr>
+              <w:t xml:space="preserve">necessarily </w:t>
+            </w:r>
+            <w:bookmarkEnd w:id="0"/>
+            <w:r>
+              <w:rPr>
+                <w:rFonts w:ascii="Arial" w:hAnsi="Arial" w:cs="Arial"/>
+                <w:color w:val="1B1B1B"/>
+                <w:spacing w:val="-1"/>
+                <w:shd w:val="clear" w:color="auto" w:fill="FFFFFF"/>
+                <w:lang w:val="en-US"/>
+              </w:rPr>
+              <w:t>known when the promise is created. It allows you to associate handlers with an asynchronous action's eventual success value or failure reason. This lets asynchronous methods return values like synchronous methods: instead of immediately returning the final value, the asynchronous method returns a </w:t>
+            </w:r>
+            <w:r>
+              <w:rPr>
+                <w:rStyle w:val="a6"/>
+                <w:rFonts w:ascii="Arial" w:hAnsi="Arial" w:cs="Arial"/>
+                <w:color w:val="1B1B1B"/>
+                <w:spacing w:val="-1"/>
+                <w:shd w:val="clear" w:color="auto" w:fill="FFFFFF"/>
+                <w:lang w:val="en-US"/>
+              </w:rPr>
+              <w:t>promise</w:t>
+            </w:r>
+            <w:r>
+              <w:rPr>
+                <w:rFonts w:ascii="Arial" w:hAnsi="Arial" w:cs="Arial"/>
+                <w:color w:val="1B1B1B"/>
+                <w:spacing w:val="-1"/>
+                <w:shd w:val="clear" w:color="auto" w:fill="FFFFFF"/>
+                <w:lang w:val="en-US"/>
+              </w:rPr>
+              <w:t> to supply the value at some point in the future.</w:t>
+            </w:r>
+          </w:p>
         </w:tc>
         <w:tc>
           <w:tcPr>
             <w:tcW w:w="5357" w:type="dxa"/>
           </w:tcPr>
-          <w:p/>
+          <w:p>
+            <w:r>
+              <w:t>Обещание - это прокси для значения, не обязательно известного на момент создания обещания. Он позволяет связать обработчики с конечным значением успеха или причиной сбоя асинхронного действия. Это позволяет асинхронным методам возвращать значения, как синхронные методы: вместо того, чтобы немедленно возвращать окончательное значение, асинхронный метод возвращает обещание предоставить значение в какой-то момент в будущем.</w:t>
+            </w:r>
+          </w:p>
         </w:tc>
       </w:tr>
       <w:tr>
@@ -3153,13 +3237,213 @@
           <w:tcPr>
             <w:tcW w:w="5406" w:type="dxa"/>
           </w:tcPr>
+          <w:p>
+            <w:pPr>
+              <w:shd w:val="clear" w:color="auto" w:fill="FFFFFF"/>
+              <w:spacing w:after="360"/>
+              <w:rPr>
+                <w:rFonts w:ascii="Arial" w:eastAsia="Times New Roman" w:hAnsi="Arial" w:cs="Arial"/>
+                <w:color w:val="1B1B1B"/>
+                <w:spacing w:val="-1"/>
+                <w:sz w:val="24"/>
+                <w:szCs w:val="24"/>
+                <w:lang w:val="en-US" w:eastAsia="ru-RU"/>
+              </w:rPr>
+            </w:pPr>
+            <w:r>
+              <w:rPr>
+                <w:rFonts w:ascii="Arial" w:eastAsia="Times New Roman" w:hAnsi="Arial" w:cs="Arial"/>
+                <w:color w:val="1B1B1B"/>
+                <w:spacing w:val="-1"/>
+                <w:sz w:val="24"/>
+                <w:szCs w:val="24"/>
+                <w:lang w:val="en-US" w:eastAsia="ru-RU"/>
+              </w:rPr>
+              <w:t>A </w:t>
+            </w:r>
+            <w:r>
+              <w:rPr>
+                <w:rFonts w:ascii="Consolas" w:eastAsia="Times New Roman" w:hAnsi="Consolas" w:cs="Consolas"/>
+                <w:color w:val="1B1B1B"/>
+                <w:spacing w:val="-1"/>
+                <w:sz w:val="20"/>
+                <w:szCs w:val="20"/>
+                <w:shd w:val="clear" w:color="auto" w:fill="F4F4F4"/>
+                <w:lang w:val="en-US" w:eastAsia="ru-RU"/>
+              </w:rPr>
+              <w:t>Promise</w:t>
+            </w:r>
+            <w:r>
+              <w:rPr>
+                <w:rFonts w:ascii="Arial" w:eastAsia="Times New Roman" w:hAnsi="Arial" w:cs="Arial"/>
+                <w:color w:val="1B1B1B"/>
+                <w:spacing w:val="-1"/>
+                <w:sz w:val="24"/>
+                <w:szCs w:val="24"/>
+                <w:lang w:val="en-US" w:eastAsia="ru-RU"/>
+              </w:rPr>
+              <w:t> is in one of these states:</w:t>
+            </w:r>
+          </w:p>
+          <w:p>
+            <w:pPr>
+              <w:numPr>
+                <w:ilvl w:val="0"/>
+                <w:numId w:val="5"/>
+              </w:numPr>
+              <w:shd w:val="clear" w:color="auto" w:fill="FFFFFF"/>
+              <w:spacing w:after="120"/>
+              <w:rPr>
+                <w:rFonts w:ascii="Arial" w:eastAsia="Times New Roman" w:hAnsi="Arial" w:cs="Arial"/>
+                <w:color w:val="1B1B1B"/>
+                <w:spacing w:val="-1"/>
+                <w:sz w:val="24"/>
+                <w:szCs w:val="24"/>
+                <w:lang w:val="en-US" w:eastAsia="ru-RU"/>
+              </w:rPr>
+            </w:pPr>
+            <w:r>
+              <w:rPr>
+                <w:rFonts w:ascii="Arial" w:eastAsia="Times New Roman" w:hAnsi="Arial" w:cs="Arial"/>
+                <w:i/>
+                <w:iCs/>
+                <w:color w:val="1B1B1B"/>
+                <w:spacing w:val="-1"/>
+                <w:sz w:val="24"/>
+                <w:szCs w:val="24"/>
+                <w:lang w:val="en-US" w:eastAsia="ru-RU"/>
+              </w:rPr>
+              <w:t>pending</w:t>
+            </w:r>
+            <w:r>
+              <w:rPr>
+                <w:rFonts w:ascii="Arial" w:eastAsia="Times New Roman" w:hAnsi="Arial" w:cs="Arial"/>
+                <w:color w:val="1B1B1B"/>
+                <w:spacing w:val="-1"/>
+                <w:sz w:val="24"/>
+                <w:szCs w:val="24"/>
+                <w:lang w:val="en-US" w:eastAsia="ru-RU"/>
+              </w:rPr>
+              <w:t>: initial state, neither fulfilled nor rejected.</w:t>
+            </w:r>
+          </w:p>
+          <w:p>
+            <w:pPr>
+              <w:numPr>
+                <w:ilvl w:val="0"/>
+                <w:numId w:val="5"/>
+              </w:numPr>
+              <w:shd w:val="clear" w:color="auto" w:fill="FFFFFF"/>
+              <w:spacing w:after="120"/>
+              <w:rPr>
+                <w:rFonts w:ascii="Arial" w:eastAsia="Times New Roman" w:hAnsi="Arial" w:cs="Arial"/>
+                <w:color w:val="1B1B1B"/>
+                <w:spacing w:val="-1"/>
+                <w:sz w:val="24"/>
+                <w:szCs w:val="24"/>
+                <w:lang w:val="en-US" w:eastAsia="ru-RU"/>
+              </w:rPr>
+            </w:pPr>
+            <w:r>
+              <w:rPr>
+                <w:rFonts w:ascii="Arial" w:eastAsia="Times New Roman" w:hAnsi="Arial" w:cs="Arial"/>
+                <w:i/>
+                <w:iCs/>
+                <w:color w:val="1B1B1B"/>
+                <w:spacing w:val="-1"/>
+                <w:sz w:val="24"/>
+                <w:szCs w:val="24"/>
+                <w:lang w:val="en-US" w:eastAsia="ru-RU"/>
+              </w:rPr>
+              <w:t>fulfilled</w:t>
+            </w:r>
+            <w:r>
+              <w:rPr>
+                <w:rFonts w:ascii="Arial" w:eastAsia="Times New Roman" w:hAnsi="Arial" w:cs="Arial"/>
+                <w:color w:val="1B1B1B"/>
+                <w:spacing w:val="-1"/>
+                <w:sz w:val="24"/>
+                <w:szCs w:val="24"/>
+                <w:lang w:val="en-US" w:eastAsia="ru-RU"/>
+              </w:rPr>
+              <w:t>: meaning that the operation was completed successfully.</w:t>
+            </w:r>
+          </w:p>
+          <w:p>
+            <w:pPr>
+              <w:numPr>
+                <w:ilvl w:val="0"/>
+                <w:numId w:val="5"/>
+              </w:numPr>
+              <w:shd w:val="clear" w:color="auto" w:fill="FFFFFF"/>
+              <w:spacing w:after="120"/>
+              <w:rPr>
+                <w:rFonts w:ascii="Arial" w:eastAsia="Times New Roman" w:hAnsi="Arial" w:cs="Arial"/>
+                <w:color w:val="1B1B1B"/>
+                <w:spacing w:val="-1"/>
+                <w:sz w:val="24"/>
+                <w:szCs w:val="24"/>
+                <w:lang w:val="en-US" w:eastAsia="ru-RU"/>
+              </w:rPr>
+            </w:pPr>
+            <w:r>
+              <w:rPr>
+                <w:rFonts w:ascii="Arial" w:eastAsia="Times New Roman" w:hAnsi="Arial" w:cs="Arial"/>
+                <w:i/>
+                <w:iCs/>
+                <w:color w:val="1B1B1B"/>
+                <w:spacing w:val="-1"/>
+                <w:sz w:val="24"/>
+                <w:szCs w:val="24"/>
+                <w:lang w:val="en-US" w:eastAsia="ru-RU"/>
+              </w:rPr>
+              <w:t>rejected</w:t>
+            </w:r>
+            <w:r>
+              <w:rPr>
+                <w:rFonts w:ascii="Arial" w:eastAsia="Times New Roman" w:hAnsi="Arial" w:cs="Arial"/>
+                <w:color w:val="1B1B1B"/>
+                <w:spacing w:val="-1"/>
+                <w:sz w:val="24"/>
+                <w:szCs w:val="24"/>
+                <w:lang w:val="en-US" w:eastAsia="ru-RU"/>
+              </w:rPr>
+              <w:t>: meaning that the operation failed.</w:t>
+            </w:r>
+          </w:p>
+          <w:p>
+            <w:pPr>
+              <w:rPr>
+                <w:lang w:val="en-US"/>
+              </w:rPr>
+            </w:pPr>
+          </w:p>
+        </w:tc>
+        <w:tc>
+          <w:tcPr>
+            <w:tcW w:w="5357" w:type="dxa"/>
+          </w:tcPr>
+          <w:p>
+            <w:r>
+              <w:t>Обещание находится в одном из следующих состояний:</w:t>
+            </w:r>
+          </w:p>
           <w:p/>
-        </w:tc>
-        <w:tc>
-          <w:tcPr>
-            <w:tcW w:w="5357" w:type="dxa"/>
-          </w:tcPr>
-          <w:p/>
+          <w:p>
+            <w:r>
+              <w:t>в ожидании: исходное состояние, ни выполнено, ни отклонено.</w:t>
+            </w:r>
+          </w:p>
+          <w:p>
+            <w:r>
+              <w:t>выполнено: означает, что операция была успешно завершена.</w:t>
+            </w:r>
+          </w:p>
+          <w:p>
+            <w:r>
+              <w:t>отклонено: это означает, что операция не удалась.</w:t>
+            </w:r>
+          </w:p>
         </w:tc>
       </w:tr>
       <w:tr>
@@ -3167,13 +3451,122 @@
           <w:tcPr>
             <w:tcW w:w="5406" w:type="dxa"/>
           </w:tcPr>
-          <w:p/>
+          <w:p>
+            <w:pPr>
+              <w:rPr>
+                <w:lang w:val="en-US"/>
+              </w:rPr>
+            </w:pPr>
+            <w:r>
+              <w:rPr>
+                <w:rFonts w:ascii="Arial" w:hAnsi="Arial" w:cs="Arial"/>
+                <w:color w:val="1B1B1B"/>
+                <w:spacing w:val="-1"/>
+                <w:shd w:val="clear" w:color="auto" w:fill="FFFFFF"/>
+                <w:lang w:val="en-US"/>
+              </w:rPr>
+              <w:t>A pending promise can either be </w:t>
+            </w:r>
+            <w:r>
+              <w:rPr>
+                <w:rStyle w:val="a6"/>
+                <w:rFonts w:ascii="Arial" w:hAnsi="Arial" w:cs="Arial"/>
+                <w:color w:val="1B1B1B"/>
+                <w:spacing w:val="-1"/>
+                <w:shd w:val="clear" w:color="auto" w:fill="FFFFFF"/>
+                <w:lang w:val="en-US"/>
+              </w:rPr>
+              <w:t>fulfilled</w:t>
+            </w:r>
+            <w:r>
+              <w:rPr>
+                <w:rFonts w:ascii="Arial" w:hAnsi="Arial" w:cs="Arial"/>
+                <w:color w:val="1B1B1B"/>
+                <w:spacing w:val="-1"/>
+                <w:shd w:val="clear" w:color="auto" w:fill="FFFFFF"/>
+                <w:lang w:val="en-US"/>
+              </w:rPr>
+              <w:t> with a value or </w:t>
+            </w:r>
+            <w:r>
+              <w:rPr>
+                <w:rStyle w:val="a6"/>
+                <w:rFonts w:ascii="Arial" w:hAnsi="Arial" w:cs="Arial"/>
+                <w:color w:val="1B1B1B"/>
+                <w:spacing w:val="-1"/>
+                <w:shd w:val="clear" w:color="auto" w:fill="FFFFFF"/>
+                <w:lang w:val="en-US"/>
+              </w:rPr>
+              <w:t>rejected</w:t>
+            </w:r>
+            <w:r>
+              <w:rPr>
+                <w:rFonts w:ascii="Arial" w:hAnsi="Arial" w:cs="Arial"/>
+                <w:color w:val="1B1B1B"/>
+                <w:spacing w:val="-1"/>
+                <w:shd w:val="clear" w:color="auto" w:fill="FFFFFF"/>
+                <w:lang w:val="en-US"/>
+              </w:rPr>
+              <w:t> with a reason (error). When either of these options happens, the associated handlers queued up by a promise's </w:t>
+            </w:r>
+            <w:r>
+              <w:rPr>
+                <w:rStyle w:val="HTML"/>
+                <w:rFonts w:ascii="Consolas" w:eastAsiaTheme="minorHAnsi" w:hAnsi="Consolas" w:cs="Consolas"/>
+                <w:color w:val="1B1B1B"/>
+                <w:spacing w:val="-1"/>
+                <w:sz w:val="24"/>
+                <w:szCs w:val="24"/>
+                <w:shd w:val="clear" w:color="auto" w:fill="F4F4F4"/>
+                <w:lang w:val="en-US"/>
+              </w:rPr>
+              <w:t>then</w:t>
+            </w:r>
+            <w:r>
+              <w:rPr>
+                <w:rFonts w:ascii="Arial" w:hAnsi="Arial" w:cs="Arial"/>
+                <w:color w:val="1B1B1B"/>
+                <w:spacing w:val="-1"/>
+                <w:shd w:val="clear" w:color="auto" w:fill="FFFFFF"/>
+                <w:lang w:val="en-US"/>
+              </w:rPr>
+              <w:t xml:space="preserve"> method are called. If the promise has already been fulfilled or rejected when a </w:t>
+            </w:r>
+            <w:r>
+              <w:rPr>
+                <w:rFonts w:ascii="Arial" w:hAnsi="Arial" w:cs="Arial"/>
+                <w:color w:val="1B1B1B"/>
+                <w:spacing w:val="-1"/>
+                <w:shd w:val="clear" w:color="auto" w:fill="FFFFFF"/>
+                <w:lang w:val="en-US"/>
+              </w:rPr>
+              <w:lastRenderedPageBreak/>
+              <w:t>corresponding handler is attached, the handler will be called, so there is no race condition between an asynchronous operation completing and its handlers being attached</w:t>
+            </w:r>
+          </w:p>
         </w:tc>
         <w:tc>
           <w:tcPr>
             <w:tcW w:w="5357" w:type="dxa"/>
           </w:tcPr>
-          <w:p/>
+          <w:p>
+            <w:r>
+              <w:lastRenderedPageBreak/>
+              <w:t xml:space="preserve">Отложенное обещание может быть выполнено со значением или отклонено по причине (ошибка). Когда происходит любой из этих вариантов, вызываются связанные обработчики, поставленные в очередь методом </w:t>
+            </w:r>
+            <w:proofErr w:type="spellStart"/>
+            <w:r>
+              <w:t>then</w:t>
+            </w:r>
+            <w:proofErr w:type="spellEnd"/>
+            <w:r>
+              <w:t xml:space="preserve"> обещания. Если обещание уже </w:t>
+            </w:r>
+            <w:r>
+              <w:lastRenderedPageBreak/>
+              <w:t>выполнено или отклонено при присоединении соответствующего обработчика, обработчик будет вызван, поэтому между завершением асинхронной операции и присоединением ее обработчиков не будет состояния гонки.</w:t>
+            </w:r>
+          </w:p>
         </w:tc>
       </w:tr>
       <w:tr>
@@ -3181,13 +3574,158 @@
           <w:tcPr>
             <w:tcW w:w="5406" w:type="dxa"/>
           </w:tcPr>
-          <w:p/>
+          <w:p>
+            <w:pPr>
+              <w:rPr>
+                <w:lang w:val="en-US"/>
+              </w:rPr>
+            </w:pPr>
+            <w:r>
+              <w:rPr>
+                <w:rFonts w:ascii="Arial" w:hAnsi="Arial" w:cs="Arial"/>
+                <w:color w:val="1B1B1B"/>
+                <w:spacing w:val="-1"/>
+                <w:shd w:val="clear" w:color="auto" w:fill="DDEAFF"/>
+                <w:lang w:val="en-US"/>
+              </w:rPr>
+              <w:lastRenderedPageBreak/>
+              <w:t>Several other languages have mechanisms for lazy evaluation and deferring a computation, which they also call "promises", e.g. Scheme. Promises in JavaScript represent processes that are already happening, which can be chained with callback functions. If you are looking to lazily evaluate an expression, consider the </w:t>
+            </w:r>
+            <w:hyperlink r:id="rId9" w:history="1">
+              <w:r>
+                <w:rPr>
+                  <w:rStyle w:val="a5"/>
+                  <w:rFonts w:ascii="Arial" w:hAnsi="Arial" w:cs="Arial"/>
+                  <w:color w:val="1B1B1B"/>
+                  <w:spacing w:val="-1"/>
+                  <w:shd w:val="clear" w:color="auto" w:fill="DDEAFF"/>
+                  <w:lang w:val="en-US"/>
+                </w:rPr>
+                <w:t>arrow function</w:t>
+              </w:r>
+            </w:hyperlink>
+            <w:r>
+              <w:rPr>
+                <w:rFonts w:ascii="Arial" w:hAnsi="Arial" w:cs="Arial"/>
+                <w:color w:val="1B1B1B"/>
+                <w:spacing w:val="-1"/>
+                <w:shd w:val="clear" w:color="auto" w:fill="DDEAFF"/>
+                <w:lang w:val="en-US"/>
+              </w:rPr>
+              <w:t> with no arguments: </w:t>
+            </w:r>
+            <w:r>
+              <w:rPr>
+                <w:rStyle w:val="HTML"/>
+                <w:rFonts w:ascii="Consolas" w:eastAsiaTheme="minorHAnsi" w:hAnsi="Consolas" w:cs="Consolas"/>
+                <w:color w:val="1B1B1B"/>
+                <w:spacing w:val="-1"/>
+                <w:sz w:val="24"/>
+                <w:szCs w:val="24"/>
+                <w:shd w:val="clear" w:color="auto" w:fill="F4F4F4"/>
+                <w:lang w:val="en-US"/>
+              </w:rPr>
+              <w:t>f = () =&gt; expression</w:t>
+            </w:r>
+            <w:r>
+              <w:rPr>
+                <w:rFonts w:ascii="Arial" w:hAnsi="Arial" w:cs="Arial"/>
+                <w:color w:val="1B1B1B"/>
+                <w:spacing w:val="-1"/>
+                <w:shd w:val="clear" w:color="auto" w:fill="DDEAFF"/>
+                <w:lang w:val="en-US"/>
+              </w:rPr>
+              <w:t> to create the lazily-evaluated expression, and </w:t>
+            </w:r>
+            <w:r>
+              <w:rPr>
+                <w:rStyle w:val="HTML"/>
+                <w:rFonts w:ascii="Consolas" w:eastAsiaTheme="minorHAnsi" w:hAnsi="Consolas" w:cs="Consolas"/>
+                <w:color w:val="1B1B1B"/>
+                <w:spacing w:val="-1"/>
+                <w:sz w:val="24"/>
+                <w:szCs w:val="24"/>
+                <w:shd w:val="clear" w:color="auto" w:fill="F4F4F4"/>
+                <w:lang w:val="en-US"/>
+              </w:rPr>
+              <w:t>f()</w:t>
+            </w:r>
+            <w:r>
+              <w:rPr>
+                <w:rFonts w:ascii="Arial" w:hAnsi="Arial" w:cs="Arial"/>
+                <w:color w:val="1B1B1B"/>
+                <w:spacing w:val="-1"/>
+                <w:shd w:val="clear" w:color="auto" w:fill="DDEAFF"/>
+                <w:lang w:val="en-US"/>
+              </w:rPr>
+              <w:t> to evaluate.</w:t>
+            </w:r>
+          </w:p>
         </w:tc>
         <w:tc>
           <w:tcPr>
             <w:tcW w:w="5357" w:type="dxa"/>
           </w:tcPr>
-          <w:p/>
+          <w:p>
+            <w:r>
+              <w:t xml:space="preserve">В нескольких других языках есть механизмы для отложенного вычисления и отложенного вычисления, которые они также называют «обещаниями», </w:t>
+            </w:r>
+            <w:proofErr w:type="gramStart"/>
+            <w:r>
+              <w:t>например</w:t>
+            </w:r>
+            <w:proofErr w:type="gramEnd"/>
+            <w:r>
+              <w:t xml:space="preserve"> Схема. Обещания в </w:t>
+            </w:r>
+            <w:r>
+              <w:rPr>
+                <w:lang w:val="en-US"/>
+              </w:rPr>
+              <w:t>JavaScript</w:t>
+            </w:r>
+            <w:r>
+              <w:t xml:space="preserve"> представляют собой процессы, которые уже происходят, которые могут быть связаны с функциями обратного вызова. Если вы хотите лениво вычислить выражение, рассмотрите стрелочную функцию без аргументов: </w:t>
+            </w:r>
+            <w:r>
+              <w:rPr>
+                <w:lang w:val="en-US"/>
+              </w:rPr>
+              <w:t>f</w:t>
+            </w:r>
+            <w:r>
+              <w:t xml:space="preserve"> = () =&amp;</w:t>
+            </w:r>
+            <w:proofErr w:type="spellStart"/>
+            <w:r>
+              <w:rPr>
+                <w:lang w:val="en-US"/>
+              </w:rPr>
+              <w:t>gt</w:t>
+            </w:r>
+            <w:proofErr w:type="spellEnd"/>
+            <w:r>
+              <w:t xml:space="preserve">; </w:t>
+            </w:r>
+            <w:r>
+              <w:rPr>
+                <w:lang w:val="en-US"/>
+              </w:rPr>
+              <w:t>expression</w:t>
+            </w:r>
+            <w:r>
+              <w:t xml:space="preserve">, чтобы создать выражение с отложенным вычислением, и </w:t>
+            </w:r>
+            <w:r>
+              <w:rPr>
+                <w:lang w:val="en-US"/>
+              </w:rPr>
+              <w:t>f</w:t>
+            </w:r>
+            <w:r>
+              <w:t xml:space="preserve"> (), чтобы оценить.</w:t>
+            </w:r>
+          </w:p>
         </w:tc>
       </w:tr>
       <w:tr>
@@ -3195,13 +3733,114 @@
           <w:tcPr>
             <w:tcW w:w="5406" w:type="dxa"/>
           </w:tcPr>
-          <w:p/>
+          <w:p>
+            <w:pPr>
+              <w:rPr>
+                <w:lang w:val="en-US"/>
+              </w:rPr>
+            </w:pPr>
+            <w:proofErr w:type="gramStart"/>
+            <w:r>
+              <w:rPr>
+                <w:rFonts w:ascii="Arial" w:hAnsi="Arial" w:cs="Arial"/>
+                <w:color w:val="1B1B1B"/>
+                <w:spacing w:val="-1"/>
+                <w:shd w:val="clear" w:color="auto" w:fill="FFFFFF"/>
+                <w:lang w:val="en-US"/>
+              </w:rPr>
+              <w:t>The </w:t>
+            </w:r>
+            <w:r>
+              <w:rPr>
+                <w:rStyle w:val="HTML"/>
+                <w:rFonts w:ascii="Consolas" w:eastAsiaTheme="minorHAnsi" w:hAnsi="Consolas" w:cs="Consolas"/>
+                <w:color w:val="1B1B1B"/>
+                <w:spacing w:val="-1"/>
+                <w:sz w:val="24"/>
+                <w:szCs w:val="24"/>
+                <w:shd w:val="clear" w:color="auto" w:fill="F4F4F4"/>
+                <w:lang w:val="en-US"/>
+              </w:rPr>
+              <w:t>.then</w:t>
+            </w:r>
+            <w:proofErr w:type="gramEnd"/>
+            <w:r>
+              <w:rPr>
+                <w:rStyle w:val="HTML"/>
+                <w:rFonts w:ascii="Consolas" w:eastAsiaTheme="minorHAnsi" w:hAnsi="Consolas" w:cs="Consolas"/>
+                <w:color w:val="1B1B1B"/>
+                <w:spacing w:val="-1"/>
+                <w:sz w:val="24"/>
+                <w:szCs w:val="24"/>
+                <w:shd w:val="clear" w:color="auto" w:fill="F4F4F4"/>
+                <w:lang w:val="en-US"/>
+              </w:rPr>
+              <w:t>()</w:t>
+            </w:r>
+            <w:r>
+              <w:rPr>
+                <w:rFonts w:ascii="Arial" w:hAnsi="Arial" w:cs="Arial"/>
+                <w:color w:val="1B1B1B"/>
+                <w:spacing w:val="-1"/>
+                <w:shd w:val="clear" w:color="auto" w:fill="FFFFFF"/>
+                <w:lang w:val="en-US"/>
+              </w:rPr>
+              <w:t> method takes up to two arguments; the first argument is a callback function for the resolved case of the promise, and the second argument is a callback function for the rejected case. Each </w:t>
+            </w:r>
+            <w:r>
+              <w:rPr>
+                <w:rStyle w:val="HTML"/>
+                <w:rFonts w:ascii="Consolas" w:eastAsiaTheme="minorHAnsi" w:hAnsi="Consolas" w:cs="Consolas"/>
+                <w:color w:val="1B1B1B"/>
+                <w:spacing w:val="-1"/>
+                <w:sz w:val="24"/>
+                <w:szCs w:val="24"/>
+                <w:shd w:val="clear" w:color="auto" w:fill="F4F4F4"/>
+                <w:lang w:val="en-US"/>
+              </w:rPr>
+              <w:t>.then()</w:t>
+            </w:r>
+            <w:r>
+              <w:rPr>
+                <w:rFonts w:ascii="Arial" w:hAnsi="Arial" w:cs="Arial"/>
+                <w:color w:val="1B1B1B"/>
+                <w:spacing w:val="-1"/>
+                <w:shd w:val="clear" w:color="auto" w:fill="FFFFFF"/>
+                <w:lang w:val="en-US"/>
+              </w:rPr>
+              <w:t> returns a newly generated promise object, which can optionally be used for chaining; for example:</w:t>
+            </w:r>
+          </w:p>
         </w:tc>
         <w:tc>
           <w:tcPr>
             <w:tcW w:w="5357" w:type="dxa"/>
           </w:tcPr>
-          <w:p/>
+          <w:p>
+            <w:proofErr w:type="gramStart"/>
+            <w:r>
+              <w:t>Метод .</w:t>
+            </w:r>
+            <w:r>
+              <w:rPr>
+                <w:lang w:val="en-US"/>
+              </w:rPr>
+              <w:t>then</w:t>
+            </w:r>
+            <w:proofErr w:type="gramEnd"/>
+            <w:r>
+              <w:t xml:space="preserve"> () принимает до двух аргументов; первый аргумент - это функция обратного вызова для разрешенного случая обещания, а второй аргумент - функция обратного вызова для отклоненного случая. Каждый .</w:t>
+            </w:r>
+            <w:r>
+              <w:rPr>
+                <w:lang w:val="en-US"/>
+              </w:rPr>
+              <w:t>then</w:t>
+            </w:r>
+            <w:r>
+              <w:t xml:space="preserve"> () возвращает новый сгенерированный объект обещания, который при желании можно использовать для связывания; Например:</w:t>
+            </w:r>
+          </w:p>
         </w:tc>
       </w:tr>
       <w:tr>
@@ -4024,6 +4663,155 @@
       </w:rPr>
     </w:lvl>
   </w:abstractNum>
+  <w:abstractNum w:abstractNumId="4" w15:restartNumberingAfterBreak="0">
+    <w:nsid w:val="74C56C5B"/>
+    <w:multiLevelType w:val="multilevel"/>
+    <w:tmpl w:val="4652418C"/>
+    <w:lvl w:ilvl="0">
+      <w:start w:val="1"/>
+      <w:numFmt w:val="bullet"/>
+      <w:lvlText w:val=""/>
+      <w:lvlJc w:val="left"/>
+      <w:pPr>
+        <w:tabs>
+          <w:tab w:val="num" w:pos="720"/>
+        </w:tabs>
+        <w:ind w:left="720" w:hanging="360"/>
+      </w:pPr>
+      <w:rPr>
+        <w:rFonts w:ascii="Symbol" w:hAnsi="Symbol" w:hint="default"/>
+        <w:sz w:val="20"/>
+      </w:rPr>
+    </w:lvl>
+    <w:lvl w:ilvl="1" w:tentative="1">
+      <w:start w:val="1"/>
+      <w:numFmt w:val="bullet"/>
+      <w:lvlText w:val="o"/>
+      <w:lvlJc w:val="left"/>
+      <w:pPr>
+        <w:tabs>
+          <w:tab w:val="num" w:pos="1440"/>
+        </w:tabs>
+        <w:ind w:left="1440" w:hanging="360"/>
+      </w:pPr>
+      <w:rPr>
+        <w:rFonts w:ascii="Courier New" w:hAnsi="Courier New" w:hint="default"/>
+        <w:sz w:val="20"/>
+      </w:rPr>
+    </w:lvl>
+    <w:lvl w:ilvl="2" w:tentative="1">
+      <w:start w:val="1"/>
+      <w:numFmt w:val="bullet"/>
+      <w:lvlText w:val=""/>
+      <w:lvlJc w:val="left"/>
+      <w:pPr>
+        <w:tabs>
+          <w:tab w:val="num" w:pos="2160"/>
+        </w:tabs>
+        <w:ind w:left="2160" w:hanging="360"/>
+      </w:pPr>
+      <w:rPr>
+        <w:rFonts w:ascii="Wingdings" w:hAnsi="Wingdings" w:hint="default"/>
+        <w:sz w:val="20"/>
+      </w:rPr>
+    </w:lvl>
+    <w:lvl w:ilvl="3" w:tentative="1">
+      <w:start w:val="1"/>
+      <w:numFmt w:val="bullet"/>
+      <w:lvlText w:val=""/>
+      <w:lvlJc w:val="left"/>
+      <w:pPr>
+        <w:tabs>
+          <w:tab w:val="num" w:pos="2880"/>
+        </w:tabs>
+        <w:ind w:left="2880" w:hanging="360"/>
+      </w:pPr>
+      <w:rPr>
+        <w:rFonts w:ascii="Wingdings" w:hAnsi="Wingdings" w:hint="default"/>
+        <w:sz w:val="20"/>
+      </w:rPr>
+    </w:lvl>
+    <w:lvl w:ilvl="4" w:tentative="1">
+      <w:start w:val="1"/>
+      <w:numFmt w:val="bullet"/>
+      <w:lvlText w:val=""/>
+      <w:lvlJc w:val="left"/>
+      <w:pPr>
+        <w:tabs>
+          <w:tab w:val="num" w:pos="3600"/>
+        </w:tabs>
+        <w:ind w:left="3600" w:hanging="360"/>
+      </w:pPr>
+      <w:rPr>
+        <w:rFonts w:ascii="Wingdings" w:hAnsi="Wingdings" w:hint="default"/>
+        <w:sz w:val="20"/>
+      </w:rPr>
+    </w:lvl>
+    <w:lvl w:ilvl="5" w:tentative="1">
+      <w:start w:val="1"/>
+      <w:numFmt w:val="bullet"/>
+      <w:lvlText w:val=""/>
+      <w:lvlJc w:val="left"/>
+      <w:pPr>
+        <w:tabs>
+          <w:tab w:val="num" w:pos="4320"/>
+        </w:tabs>
+        <w:ind w:left="4320" w:hanging="360"/>
+      </w:pPr>
+      <w:rPr>
+        <w:rFonts w:ascii="Wingdings" w:hAnsi="Wingdings" w:hint="default"/>
+        <w:sz w:val="20"/>
+      </w:rPr>
+    </w:lvl>
+    <w:lvl w:ilvl="6" w:tentative="1">
+      <w:start w:val="1"/>
+      <w:numFmt w:val="bullet"/>
+      <w:lvlText w:val=""/>
+      <w:lvlJc w:val="left"/>
+      <w:pPr>
+        <w:tabs>
+          <w:tab w:val="num" w:pos="5040"/>
+        </w:tabs>
+        <w:ind w:left="5040" w:hanging="360"/>
+      </w:pPr>
+      <w:rPr>
+        <w:rFonts w:ascii="Wingdings" w:hAnsi="Wingdings" w:hint="default"/>
+        <w:sz w:val="20"/>
+      </w:rPr>
+    </w:lvl>
+    <w:lvl w:ilvl="7" w:tentative="1">
+      <w:start w:val="1"/>
+      <w:numFmt w:val="bullet"/>
+      <w:lvlText w:val=""/>
+      <w:lvlJc w:val="left"/>
+      <w:pPr>
+        <w:tabs>
+          <w:tab w:val="num" w:pos="5760"/>
+        </w:tabs>
+        <w:ind w:left="5760" w:hanging="360"/>
+      </w:pPr>
+      <w:rPr>
+        <w:rFonts w:ascii="Wingdings" w:hAnsi="Wingdings" w:hint="default"/>
+        <w:sz w:val="20"/>
+      </w:rPr>
+    </w:lvl>
+    <w:lvl w:ilvl="8" w:tentative="1">
+      <w:start w:val="1"/>
+      <w:numFmt w:val="bullet"/>
+      <w:lvlText w:val=""/>
+      <w:lvlJc w:val="left"/>
+      <w:pPr>
+        <w:tabs>
+          <w:tab w:val="num" w:pos="6480"/>
+        </w:tabs>
+        <w:ind w:left="6480" w:hanging="360"/>
+      </w:pPr>
+      <w:rPr>
+        <w:rFonts w:ascii="Wingdings" w:hAnsi="Wingdings" w:hint="default"/>
+        <w:sz w:val="20"/>
+      </w:rPr>
+    </w:lvl>
+  </w:abstractNum>
   <w:num w:numId="1">
     <w:abstractNumId w:val="1"/>
   </w:num>
@@ -4035,6 +4823,9 @@
   </w:num>
   <w:num w:numId="4">
     <w:abstractNumId w:val="3"/>
+  </w:num>
+  <w:num w:numId="5">
+    <w:abstractNumId w:val="4"/>
   </w:num>
 </w:numbering>
 </file>
@@ -4581,6 +5372,23 @@
       <w:iCs/>
     </w:rPr>
   </w:style>
+  <w:style w:type="paragraph" w:styleId="a7">
+    <w:name w:val="Normal (Web)"/>
+    <w:basedOn w:val="a"/>
+    <w:uiPriority w:val="99"/>
+    <w:semiHidden/>
+    <w:unhideWhenUsed/>
+    <w:rsid w:val="005F7FA7"/>
+    <w:pPr>
+      <w:spacing w:before="100" w:beforeAutospacing="1" w:after="100" w:afterAutospacing="1" w:line="240" w:lineRule="auto"/>
+    </w:pPr>
+    <w:rPr>
+      <w:rFonts w:ascii="Times New Roman" w:eastAsia="Times New Roman" w:hAnsi="Times New Roman" w:cs="Times New Roman"/>
+      <w:sz w:val="24"/>
+      <w:szCs w:val="24"/>
+      <w:lang w:eastAsia="ru-RU"/>
+    </w:rPr>
+  </w:style>
 </w:styles>
 </file>
 

</xml_diff>